<commit_message>
fixed phylo analysis to use scaled values
</commit_message>
<xml_diff>
--- a/manuscript_and_supplements/growth_assay_manuscript_report_7sept2022.docx
+++ b/manuscript_and_supplements/growth_assay_manuscript_report_7sept2022.docx
@@ -5790,7 +5790,39 @@
           <w:rPr>
             <w:rFonts w:ascii="Arial" w:eastAsia="Arial" w:hAnsi="Arial" w:cs="Arial"/>
           </w:rPr>
-          <w:t xml:space="preserve">Yeasts and bacteria differed significantly in the maximum OD attained, with yeasts (0.82 +/- 0.35, p = 0.04) having a higher max OD than bacteria (0.01 +/- 0.25, p = 0.96) (Supplemental Figure 5a). When assaying treatments’ scaled impact on max OD, yeast (-0.05 +/- 0.12, p = 0.67) </w:t>
+          <w:t xml:space="preserve">Yeasts and bacteria differed significantly in the maximum OD attained, with yeasts (0.82 +/- 0.35, p = 0.04) having a higher max OD than bacteria (0.01 +/- 0.25, p = 0.96) (Supplemental </w:t>
+        </w:r>
+      </w:moveTo>
+      <w:ins w:id="78" w:author="Tobias Mueller" w:date="2022-09-10T00:29:00Z">
+        <w:r>
+          <w:rPr>
+            <w:rFonts w:ascii="Arial" w:eastAsia="Arial" w:hAnsi="Arial" w:cs="Arial"/>
+          </w:rPr>
+          <w:t>v c9c</w:t>
+        </w:r>
+      </w:ins>
+      <w:moveTo w:id="79" w:author="Tobias Mueller" w:date="2022-08-11T08:25:00Z">
+        <w:r>
+          <w:rPr>
+            <w:rFonts w:ascii="Arial" w:eastAsia="Arial" w:hAnsi="Arial" w:cs="Arial"/>
+          </w:rPr>
+          <w:t xml:space="preserve">Figure 5a). </w:t>
+        </w:r>
+      </w:moveTo>
+      <w:ins w:id="80" w:author="Tobias Mueller" w:date="2022-09-10T00:29:00Z">
+        <w:r>
+          <w:rPr>
+            <w:rFonts w:ascii="Arial" w:eastAsia="Arial" w:hAnsi="Arial" w:cs="Arial"/>
+          </w:rPr>
+          <w:t>ccccc560</w:t>
+        </w:r>
+      </w:ins>
+      <w:moveTo w:id="81" w:author="Tobias Mueller" w:date="2022-08-11T08:25:00Z">
+        <w:r>
+          <w:rPr>
+            <w:rFonts w:ascii="Arial" w:eastAsia="Arial" w:hAnsi="Arial" w:cs="Arial"/>
+          </w:rPr>
+          <w:t xml:space="preserve">When assaying treatments’ scaled impact on max OD, yeast (-0.05 +/- 0.12, p = 0.67) </w:t>
         </w:r>
         <w:r>
           <w:rPr>
@@ -5805,7 +5837,7 @@
           <w:t>compared to bacteria (-0.7 +/- 0.25, p = 0.004) (Supplemental Figure 5b), suggesting that yeasts may be more resistant to the inhibitory effects of nectar chemicals than bacteria</w:t>
         </w:r>
       </w:moveTo>
-      <w:ins w:id="78" w:author="Tobias Mueller" w:date="2022-09-06T16:59:00Z">
+      <w:ins w:id="82" w:author="Tobias Mueller" w:date="2022-09-06T16:59:00Z">
         <w:r>
           <w:rPr>
             <w:rFonts w:ascii="Arial" w:eastAsia="Arial" w:hAnsi="Arial" w:cs="Arial"/>
@@ -5816,7 +5848,7 @@
           <w:rPr>
             <w:rFonts w:ascii="Arial" w:eastAsia="Arial" w:hAnsi="Arial" w:cs="Arial"/>
             <w:highlight w:val="green"/>
-            <w:rPrChange w:id="79" w:author="Tobias Mueller" w:date="2022-09-06T17:01:00Z">
+            <w:rPrChange w:id="83" w:author="Tobias Mueller" w:date="2022-09-06T17:01:00Z">
               <w:rPr>
                 <w:rFonts w:ascii="Arial" w:eastAsia="Arial" w:hAnsi="Arial" w:cs="Arial"/>
               </w:rPr>
@@ -5825,7 +5857,7 @@
           <w:t>however</w:t>
         </w:r>
       </w:ins>
-      <w:ins w:id="80" w:author="Tobias Mueller" w:date="2022-09-07T12:37:00Z">
+      <w:ins w:id="84" w:author="Tobias Mueller" w:date="2022-09-07T12:37:00Z">
         <w:r>
           <w:rPr>
             <w:rFonts w:ascii="Arial" w:eastAsia="Arial" w:hAnsi="Arial" w:cs="Arial"/>
@@ -5834,12 +5866,12 @@
           <w:t>,</w:t>
         </w:r>
       </w:ins>
-      <w:ins w:id="81" w:author="Tobias Mueller" w:date="2022-09-06T16:59:00Z">
+      <w:ins w:id="85" w:author="Tobias Mueller" w:date="2022-09-06T16:59:00Z">
         <w:r>
           <w:rPr>
             <w:rFonts w:ascii="Arial" w:eastAsia="Arial" w:hAnsi="Arial" w:cs="Arial"/>
             <w:highlight w:val="green"/>
-            <w:rPrChange w:id="82" w:author="Tobias Mueller" w:date="2022-09-06T17:01:00Z">
+            <w:rPrChange w:id="86" w:author="Tobias Mueller" w:date="2022-09-06T17:01:00Z">
               <w:rPr>
                 <w:rFonts w:ascii="Arial" w:eastAsia="Arial" w:hAnsi="Arial" w:cs="Arial"/>
               </w:rPr>
@@ -5848,13 +5880,13 @@
           <w:t xml:space="preserve"> </w:t>
         </w:r>
       </w:ins>
-      <w:moveTo w:id="83" w:author="Tobias Mueller" w:date="2022-08-11T08:25:00Z">
-        <w:del w:id="84" w:author="Tobias Mueller" w:date="2022-09-06T16:59:00Z">
+      <w:moveTo w:id="87" w:author="Tobias Mueller" w:date="2022-08-11T08:25:00Z">
+        <w:del w:id="88" w:author="Tobias Mueller" w:date="2022-09-06T16:59:00Z">
           <w:r>
             <w:rPr>
               <w:rFonts w:ascii="Arial" w:eastAsia="Arial" w:hAnsi="Arial" w:cs="Arial"/>
               <w:highlight w:val="green"/>
-              <w:rPrChange w:id="85" w:author="Tobias Mueller" w:date="2022-09-06T17:01:00Z">
+              <w:rPrChange w:id="89" w:author="Tobias Mueller" w:date="2022-09-06T17:01:00Z">
                 <w:rPr>
                   <w:rFonts w:ascii="Arial" w:eastAsia="Arial" w:hAnsi="Arial" w:cs="Arial"/>
                 </w:rPr>
@@ -5864,35 +5896,7 @@
           </w:r>
         </w:del>
       </w:moveTo>
-      <w:ins w:id="86" w:author="Tobias Mueller" w:date="2022-09-06T17:01:00Z">
-        <w:r>
-          <w:rPr>
-            <w:rFonts w:ascii="Arial" w:eastAsia="Arial" w:hAnsi="Arial" w:cs="Arial"/>
-            <w:highlight w:val="green"/>
-            <w:rPrChange w:id="87" w:author="Tobias Mueller" w:date="2022-09-06T17:01:00Z">
-              <w:rPr>
-                <w:rFonts w:ascii="Arial" w:eastAsia="Arial" w:hAnsi="Arial" w:cs="Arial"/>
-              </w:rPr>
-            </w:rPrChange>
-          </w:rPr>
-          <w:t>there was no significant</w:t>
-        </w:r>
-      </w:ins>
-      <w:ins w:id="88" w:author="Tobias Mueller" w:date="2022-09-06T16:59:00Z">
-        <w:r>
-          <w:rPr>
-            <w:rFonts w:ascii="Arial" w:eastAsia="Arial" w:hAnsi="Arial" w:cs="Arial"/>
-            <w:highlight w:val="green"/>
-            <w:rPrChange w:id="89" w:author="Tobias Mueller" w:date="2022-09-06T17:01:00Z">
-              <w:rPr>
-                <w:rFonts w:ascii="Arial" w:eastAsia="Arial" w:hAnsi="Arial" w:cs="Arial"/>
-              </w:rPr>
-            </w:rPrChange>
-          </w:rPr>
-          <w:t xml:space="preserve"> phylogenetic signal present that was driving the</w:t>
-        </w:r>
-      </w:ins>
-      <w:ins w:id="90" w:author="Tobias Mueller" w:date="2022-09-06T17:00:00Z">
+      <w:ins w:id="90" w:author="Tobias Mueller" w:date="2022-09-06T17:01:00Z">
         <w:r>
           <w:rPr>
             <w:rFonts w:ascii="Arial" w:eastAsia="Arial" w:hAnsi="Arial" w:cs="Arial"/>
@@ -5903,7 +5907,7 @@
               </w:rPr>
             </w:rPrChange>
           </w:rPr>
-          <w:t xml:space="preserve"> scaled</w:t>
+          <w:t>there was no significant</w:t>
         </w:r>
       </w:ins>
       <w:ins w:id="92" w:author="Tobias Mueller" w:date="2022-09-06T16:59:00Z">
@@ -5917,7 +5921,7 @@
               </w:rPr>
             </w:rPrChange>
           </w:rPr>
-          <w:t xml:space="preserve"> max </w:t>
+          <w:t xml:space="preserve"> phylogenetic signal present that was driving the</w:t>
         </w:r>
       </w:ins>
       <w:ins w:id="94" w:author="Tobias Mueller" w:date="2022-09-06T17:00:00Z">
@@ -5925,27 +5929,27 @@
           <w:rPr>
             <w:rFonts w:ascii="Arial" w:eastAsia="Arial" w:hAnsi="Arial" w:cs="Arial"/>
             <w:highlight w:val="green"/>
-            <w:rPrChange w:id="95" w:author="Tobias Mueller" w:date="2022-09-07T12:36:00Z">
+            <w:rPrChange w:id="95" w:author="Tobias Mueller" w:date="2022-09-06T17:01:00Z">
               <w:rPr>
                 <w:rFonts w:ascii="Arial" w:eastAsia="Arial" w:hAnsi="Arial" w:cs="Arial"/>
               </w:rPr>
             </w:rPrChange>
           </w:rPr>
-          <w:t>OD</w:t>
+          <w:t xml:space="preserve"> scaled</w:t>
         </w:r>
       </w:ins>
-      <w:ins w:id="96" w:author="Tobias Mueller" w:date="2022-09-07T12:32:00Z">
+      <w:ins w:id="96" w:author="Tobias Mueller" w:date="2022-09-06T16:59:00Z">
         <w:r>
           <w:rPr>
             <w:rFonts w:ascii="Arial" w:eastAsia="Arial" w:hAnsi="Arial" w:cs="Arial"/>
             <w:highlight w:val="green"/>
-            <w:rPrChange w:id="97" w:author="Tobias Mueller" w:date="2022-09-07T12:36:00Z">
+            <w:rPrChange w:id="97" w:author="Tobias Mueller" w:date="2022-09-06T17:01:00Z">
               <w:rPr>
                 <w:rFonts w:ascii="Arial" w:eastAsia="Arial" w:hAnsi="Arial" w:cs="Arial"/>
               </w:rPr>
             </w:rPrChange>
           </w:rPr>
-          <w:t xml:space="preserve"> or growth rate</w:t>
+          <w:t xml:space="preserve"> max </w:t>
         </w:r>
       </w:ins>
       <w:ins w:id="98" w:author="Tobias Mueller" w:date="2022-09-06T17:00:00Z">
@@ -5959,10 +5963,10 @@
               </w:rPr>
             </w:rPrChange>
           </w:rPr>
-          <w:t xml:space="preserve"> </w:t>
+          <w:t>OD</w:t>
         </w:r>
       </w:ins>
-      <w:ins w:id="100" w:author="Tobias Mueller" w:date="2022-09-06T17:01:00Z">
+      <w:ins w:id="100" w:author="Tobias Mueller" w:date="2022-09-07T12:32:00Z">
         <w:r>
           <w:rPr>
             <w:rFonts w:ascii="Arial" w:eastAsia="Arial" w:hAnsi="Arial" w:cs="Arial"/>
@@ -5973,15 +5977,43 @@
               </w:rPr>
             </w:rPrChange>
           </w:rPr>
-          <w:t>indicating that</w:t>
+          <w:t xml:space="preserve"> or growth rate</w:t>
         </w:r>
       </w:ins>
-      <w:ins w:id="102" w:author="Tobias Mueller" w:date="2022-09-07T12:32:00Z">
+      <w:ins w:id="102" w:author="Tobias Mueller" w:date="2022-09-06T17:00:00Z">
         <w:r>
           <w:rPr>
             <w:rFonts w:ascii="Arial" w:eastAsia="Arial" w:hAnsi="Arial" w:cs="Arial"/>
             <w:highlight w:val="green"/>
             <w:rPrChange w:id="103" w:author="Tobias Mueller" w:date="2022-09-07T12:36:00Z">
+              <w:rPr>
+                <w:rFonts w:ascii="Arial" w:eastAsia="Arial" w:hAnsi="Arial" w:cs="Arial"/>
+              </w:rPr>
+            </w:rPrChange>
+          </w:rPr>
+          <w:t xml:space="preserve"> </w:t>
+        </w:r>
+      </w:ins>
+      <w:ins w:id="104" w:author="Tobias Mueller" w:date="2022-09-06T17:01:00Z">
+        <w:r>
+          <w:rPr>
+            <w:rFonts w:ascii="Arial" w:eastAsia="Arial" w:hAnsi="Arial" w:cs="Arial"/>
+            <w:highlight w:val="green"/>
+            <w:rPrChange w:id="105" w:author="Tobias Mueller" w:date="2022-09-07T12:36:00Z">
+              <w:rPr>
+                <w:rFonts w:ascii="Arial" w:eastAsia="Arial" w:hAnsi="Arial" w:cs="Arial"/>
+              </w:rPr>
+            </w:rPrChange>
+          </w:rPr>
+          <w:t>indicating that</w:t>
+        </w:r>
+      </w:ins>
+      <w:ins w:id="106" w:author="Tobias Mueller" w:date="2022-09-07T12:32:00Z">
+        <w:r>
+          <w:rPr>
+            <w:rFonts w:ascii="Arial" w:eastAsia="Arial" w:hAnsi="Arial" w:cs="Arial"/>
+            <w:highlight w:val="green"/>
+            <w:rPrChange w:id="107" w:author="Tobias Mueller" w:date="2022-09-07T12:36:00Z">
               <w:rPr>
                 <w:rStyle w:val="Title"/>
               </w:rPr>
@@ -5993,7 +6025,7 @@
           <w:rPr>
             <w:rFonts w:ascii="Arial" w:eastAsia="Arial" w:hAnsi="Arial" w:cs="Arial"/>
             <w:highlight w:val="green"/>
-            <w:rPrChange w:id="104" w:author="Tobias Mueller" w:date="2022-09-07T12:36:00Z">
+            <w:rPrChange w:id="108" w:author="Tobias Mueller" w:date="2022-09-07T12:36:00Z">
               <w:rPr>
                 <w:rStyle w:val="cf01"/>
               </w:rPr>
@@ -6002,12 +6034,12 @@
           <w:t>while bacteria and yeasts as a whole may broadly differ, there is strong variation within each kingdom and relatedness does not drive the response to nectar chemistry</w:t>
         </w:r>
       </w:ins>
-      <w:ins w:id="105" w:author="Tobias Mueller" w:date="2022-09-07T12:33:00Z">
+      <w:ins w:id="109" w:author="Tobias Mueller" w:date="2022-09-07T12:33:00Z">
         <w:r>
           <w:rPr>
             <w:rFonts w:ascii="Arial" w:eastAsia="Arial" w:hAnsi="Arial" w:cs="Arial"/>
             <w:highlight w:val="green"/>
-            <w:rPrChange w:id="106" w:author="Tobias Mueller" w:date="2022-09-07T12:36:00Z">
+            <w:rPrChange w:id="110" w:author="Tobias Mueller" w:date="2022-09-07T12:36:00Z">
               <w:rPr>
                 <w:rStyle w:val="cf01"/>
               </w:rPr>
@@ -6022,7 +6054,7 @@
       <w:pPr>
         <w:spacing w:after="0" w:line="360" w:lineRule="auto"/>
         <w:rPr>
-          <w:ins w:id="107" w:author="Tobias Mueller" w:date="2022-08-11T08:24:00Z"/>
+          <w:ins w:id="111" w:author="Tobias Mueller" w:date="2022-08-11T08:24:00Z"/>
           <w:rFonts w:ascii="Arial" w:eastAsia="Arial" w:hAnsi="Arial" w:cs="Arial"/>
         </w:rPr>
       </w:pPr>
@@ -6031,11 +6063,11 @@
       <w:pPr>
         <w:spacing w:after="0" w:line="360" w:lineRule="auto"/>
         <w:rPr>
-          <w:ins w:id="108" w:author="Tobias Mueller" w:date="2022-08-11T08:24:00Z"/>
-          <w:rFonts w:ascii="Arial" w:eastAsia="Arial" w:hAnsi="Arial" w:cs="Arial"/>
-        </w:rPr>
-      </w:pPr>
-      <w:ins w:id="109" w:author="Tobias Mueller" w:date="2022-08-11T08:24:00Z">
+          <w:ins w:id="112" w:author="Tobias Mueller" w:date="2022-08-11T08:24:00Z"/>
+          <w:rFonts w:ascii="Arial" w:eastAsia="Arial" w:hAnsi="Arial" w:cs="Arial"/>
+        </w:rPr>
+      </w:pPr>
+      <w:ins w:id="113" w:author="Tobias Mueller" w:date="2022-08-11T08:24:00Z">
         <w:r>
           <w:rPr>
             <w:rFonts w:ascii="Arial" w:eastAsia="Arial" w:hAnsi="Arial" w:cs="Arial"/>
@@ -6050,18 +6082,18 @@
       <w:pPr>
         <w:spacing w:after="0" w:line="360" w:lineRule="auto"/>
         <w:rPr>
-          <w:del w:id="110" w:author="Tobias Mueller" w:date="2022-08-11T08:25:00Z"/>
+          <w:del w:id="114" w:author="Tobias Mueller" w:date="2022-08-11T08:25:00Z"/>
           <w:rFonts w:ascii="Arial" w:eastAsia="Arial" w:hAnsi="Arial" w:cs="Arial"/>
           <w:color w:val="202122"/>
-          <w:rPrChange w:id="111" w:author="Tobias Mueller" w:date="2022-08-11T08:25:00Z">
-            <w:rPr>
-              <w:del w:id="112" w:author="Tobias Mueller" w:date="2022-08-11T08:25:00Z"/>
+          <w:rPrChange w:id="115" w:author="Tobias Mueller" w:date="2022-08-11T08:25:00Z">
+            <w:rPr>
+              <w:del w:id="116" w:author="Tobias Mueller" w:date="2022-08-11T08:25:00Z"/>
               <w:rFonts w:ascii="Arial" w:eastAsia="Arial" w:hAnsi="Arial" w:cs="Arial"/>
             </w:rPr>
           </w:rPrChange>
         </w:rPr>
       </w:pPr>
-      <w:ins w:id="113" w:author="Tobias Mueller" w:date="2022-08-11T08:24:00Z">
+      <w:ins w:id="117" w:author="Tobias Mueller" w:date="2022-08-11T08:24:00Z">
         <w:r>
           <w:rPr>
             <w:rFonts w:ascii="Arial" w:eastAsia="Arial" w:hAnsi="Arial" w:cs="Arial"/>
@@ -6428,7 +6460,7 @@
           <w:t xml:space="preserve">however, the vials </w:t>
         </w:r>
       </w:ins>
-      <w:ins w:id="114" w:author="Tobias Mueller" w:date="2022-08-12T08:23:00Z">
+      <w:ins w:id="118" w:author="Tobias Mueller" w:date="2022-08-12T08:23:00Z">
         <w:r>
           <w:rPr>
             <w:rFonts w:ascii="Arial" w:eastAsia="Arial" w:hAnsi="Arial" w:cs="Arial"/>
@@ -6438,7 +6470,7 @@
           <w:t>burst open</w:t>
         </w:r>
       </w:ins>
-      <w:ins w:id="115" w:author="Tobias Mueller" w:date="2022-08-11T08:24:00Z">
+      <w:ins w:id="119" w:author="Tobias Mueller" w:date="2022-08-11T08:24:00Z">
         <w:r>
           <w:rPr>
             <w:rFonts w:ascii="Arial" w:eastAsia="Arial" w:hAnsi="Arial" w:cs="Arial"/>
@@ -6477,7 +6509,7 @@
             <w:iCs/>
             <w:color w:val="000000"/>
             <w:highlight w:val="yellow"/>
-            <w:rPrChange w:id="116" w:author="Tobias Mueller" w:date="2022-08-12T08:21:00Z">
+            <w:rPrChange w:id="120" w:author="Tobias Mueller" w:date="2022-08-12T08:21:00Z">
               <w:rPr>
                 <w:rFonts w:ascii="Arial" w:eastAsia="Arial" w:hAnsi="Arial" w:cs="Arial"/>
                 <w:iCs/>
@@ -6488,14 +6520,14 @@
           <w:t xml:space="preserve">These species pairings were chosen </w:t>
         </w:r>
       </w:ins>
-      <w:ins w:id="117" w:author="Tobias Mueller" w:date="2022-08-12T08:21:00Z">
+      <w:ins w:id="121" w:author="Tobias Mueller" w:date="2022-08-12T08:21:00Z">
         <w:r>
           <w:rPr>
             <w:rFonts w:ascii="Arial" w:eastAsia="Arial" w:hAnsi="Arial" w:cs="Arial"/>
             <w:iCs/>
             <w:color w:val="000000"/>
             <w:highlight w:val="yellow"/>
-            <w:rPrChange w:id="118" w:author="Tobias Mueller" w:date="2022-08-12T08:21:00Z">
+            <w:rPrChange w:id="122" w:author="Tobias Mueller" w:date="2022-08-12T08:21:00Z">
               <w:rPr>
                 <w:rFonts w:ascii="Arial" w:eastAsia="Arial" w:hAnsi="Arial" w:cs="Arial"/>
                 <w:iCs/>
@@ -6506,7 +6538,7 @@
           <w:t xml:space="preserve">from </w:t>
         </w:r>
       </w:ins>
-      <w:ins w:id="119" w:author="Tobias Mueller" w:date="2022-08-31T11:29:00Z">
+      <w:ins w:id="123" w:author="Tobias Mueller" w:date="2022-08-31T11:29:00Z">
         <w:r>
           <w:rPr>
             <w:rFonts w:ascii="Arial" w:eastAsia="Arial" w:hAnsi="Arial" w:cs="Arial"/>
@@ -6517,14 +6549,14 @@
           <w:t xml:space="preserve">many </w:t>
         </w:r>
       </w:ins>
-      <w:ins w:id="120" w:author="Tobias Mueller" w:date="2022-08-12T08:21:00Z">
+      <w:ins w:id="124" w:author="Tobias Mueller" w:date="2022-08-12T08:21:00Z">
         <w:r>
           <w:rPr>
             <w:rFonts w:ascii="Arial" w:eastAsia="Arial" w:hAnsi="Arial" w:cs="Arial"/>
             <w:iCs/>
             <w:color w:val="000000"/>
             <w:highlight w:val="yellow"/>
-            <w:rPrChange w:id="121" w:author="Tobias Mueller" w:date="2022-08-12T08:21:00Z">
+            <w:rPrChange w:id="125" w:author="Tobias Mueller" w:date="2022-08-12T08:21:00Z">
               <w:rPr>
                 <w:rFonts w:ascii="Arial" w:eastAsia="Arial" w:hAnsi="Arial" w:cs="Arial"/>
                 <w:iCs/>
@@ -6535,7 +6567,7 @@
           <w:t xml:space="preserve">cogrowth </w:t>
         </w:r>
       </w:ins>
-      <w:ins w:id="122" w:author="Tobias Mueller" w:date="2022-08-31T11:29:00Z">
+      <w:ins w:id="126" w:author="Tobias Mueller" w:date="2022-08-31T11:29:00Z">
         <w:r>
           <w:rPr>
             <w:rFonts w:ascii="Arial" w:eastAsia="Arial" w:hAnsi="Arial" w:cs="Arial"/>
@@ -6544,42 +6576,6 @@
             <w:highlight w:val="yellow"/>
           </w:rPr>
           <w:t xml:space="preserve">combinations </w:t>
-        </w:r>
-      </w:ins>
-      <w:ins w:id="123" w:author="Tobias Mueller" w:date="2022-08-11T08:24:00Z">
-        <w:r>
-          <w:rPr>
-            <w:rFonts w:ascii="Arial" w:eastAsia="Arial" w:hAnsi="Arial" w:cs="Arial"/>
-            <w:iCs/>
-            <w:color w:val="000000"/>
-            <w:highlight w:val="yellow"/>
-            <w:rPrChange w:id="124" w:author="Tobias Mueller" w:date="2022-08-12T08:21:00Z">
-              <w:rPr>
-                <w:rFonts w:ascii="Arial" w:eastAsia="Arial" w:hAnsi="Arial" w:cs="Arial"/>
-                <w:iCs/>
-                <w:color w:val="000000"/>
-              </w:rPr>
-            </w:rPrChange>
-          </w:rPr>
-          <w:t xml:space="preserve">as they produced colonies that were </w:t>
-        </w:r>
-      </w:ins>
-      <w:ins w:id="125" w:author="Tobias Mueller" w:date="2022-08-12T08:21:00Z">
-        <w:r>
-          <w:rPr>
-            <w:rFonts w:ascii="Arial" w:eastAsia="Arial" w:hAnsi="Arial" w:cs="Arial"/>
-            <w:iCs/>
-            <w:color w:val="000000"/>
-            <w:highlight w:val="yellow"/>
-            <w:rPrChange w:id="126" w:author="Tobias Mueller" w:date="2022-08-12T08:21:00Z">
-              <w:rPr>
-                <w:rFonts w:ascii="Arial" w:eastAsia="Arial" w:hAnsi="Arial" w:cs="Arial"/>
-                <w:iCs/>
-                <w:color w:val="000000"/>
-              </w:rPr>
-            </w:rPrChange>
-          </w:rPr>
-          <w:t xml:space="preserve">easily </w:t>
         </w:r>
       </w:ins>
       <w:ins w:id="127" w:author="Tobias Mueller" w:date="2022-08-11T08:24:00Z">
@@ -6597,28 +6593,17 @@
               </w:rPr>
             </w:rPrChange>
           </w:rPr>
-          <w:t>distinguishable from one another</w:t>
+          <w:t xml:space="preserve">as they produced colonies that were </w:t>
         </w:r>
       </w:ins>
-      <w:ins w:id="129" w:author="Tobias Mueller" w:date="2022-08-31T11:29:00Z">
+      <w:ins w:id="129" w:author="Tobias Mueller" w:date="2022-08-12T08:21:00Z">
         <w:r>
           <w:rPr>
             <w:rFonts w:ascii="Arial" w:eastAsia="Arial" w:hAnsi="Arial" w:cs="Arial"/>
             <w:iCs/>
             <w:color w:val="000000"/>
             <w:highlight w:val="yellow"/>
-          </w:rPr>
-          <w:t xml:space="preserve"> during preliminary cogrowth tests</w:t>
-        </w:r>
-      </w:ins>
-      <w:ins w:id="130" w:author="Tobias Mueller" w:date="2022-08-11T08:24:00Z">
-        <w:r>
-          <w:rPr>
-            <w:rFonts w:ascii="Arial" w:eastAsia="Arial" w:hAnsi="Arial" w:cs="Arial"/>
-            <w:iCs/>
-            <w:color w:val="000000"/>
-            <w:highlight w:val="yellow"/>
-            <w:rPrChange w:id="131" w:author="Tobias Mueller" w:date="2022-08-12T08:21:00Z">
+            <w:rPrChange w:id="130" w:author="Tobias Mueller" w:date="2022-08-12T08:21:00Z">
               <w:rPr>
                 <w:rFonts w:ascii="Arial" w:eastAsia="Arial" w:hAnsi="Arial" w:cs="Arial"/>
                 <w:iCs/>
@@ -6626,6 +6611,53 @@
               </w:rPr>
             </w:rPrChange>
           </w:rPr>
+          <w:t xml:space="preserve">easily </w:t>
+        </w:r>
+      </w:ins>
+      <w:ins w:id="131" w:author="Tobias Mueller" w:date="2022-08-11T08:24:00Z">
+        <w:r>
+          <w:rPr>
+            <w:rFonts w:ascii="Arial" w:eastAsia="Arial" w:hAnsi="Arial" w:cs="Arial"/>
+            <w:iCs/>
+            <w:color w:val="000000"/>
+            <w:highlight w:val="yellow"/>
+            <w:rPrChange w:id="132" w:author="Tobias Mueller" w:date="2022-08-12T08:21:00Z">
+              <w:rPr>
+                <w:rFonts w:ascii="Arial" w:eastAsia="Arial" w:hAnsi="Arial" w:cs="Arial"/>
+                <w:iCs/>
+                <w:color w:val="000000"/>
+              </w:rPr>
+            </w:rPrChange>
+          </w:rPr>
+          <w:t>distinguishable from one another</w:t>
+        </w:r>
+      </w:ins>
+      <w:ins w:id="133" w:author="Tobias Mueller" w:date="2022-08-31T11:29:00Z">
+        <w:r>
+          <w:rPr>
+            <w:rFonts w:ascii="Arial" w:eastAsia="Arial" w:hAnsi="Arial" w:cs="Arial"/>
+            <w:iCs/>
+            <w:color w:val="000000"/>
+            <w:highlight w:val="yellow"/>
+          </w:rPr>
+          <w:t xml:space="preserve"> during preliminary cogrowth tests</w:t>
+        </w:r>
+      </w:ins>
+      <w:ins w:id="134" w:author="Tobias Mueller" w:date="2022-08-11T08:24:00Z">
+        <w:r>
+          <w:rPr>
+            <w:rFonts w:ascii="Arial" w:eastAsia="Arial" w:hAnsi="Arial" w:cs="Arial"/>
+            <w:iCs/>
+            <w:color w:val="000000"/>
+            <w:highlight w:val="yellow"/>
+            <w:rPrChange w:id="135" w:author="Tobias Mueller" w:date="2022-08-12T08:21:00Z">
+              <w:rPr>
+                <w:rFonts w:ascii="Arial" w:eastAsia="Arial" w:hAnsi="Arial" w:cs="Arial"/>
+                <w:iCs/>
+                <w:color w:val="000000"/>
+              </w:rPr>
+            </w:rPrChange>
+          </w:rPr>
           <w:t>.</w:t>
         </w:r>
         <w:r>
@@ -6638,7 +6670,7 @@
           <w:t xml:space="preserve"> </w:t>
         </w:r>
       </w:ins>
-      <w:customXmlInsRangeStart w:id="132" w:author="Tobias Mueller" w:date="2022-08-11T08:24:00Z"/>
+      <w:customXmlInsRangeStart w:id="136" w:author="Tobias Mueller" w:date="2022-08-11T08:24:00Z"/>
       <w:sdt>
         <w:sdtPr>
           <w:rPr>
@@ -6648,12 +6680,12 @@
           <w:id w:val="267282558"/>
         </w:sdtPr>
         <w:sdtContent>
-          <w:customXmlInsRangeEnd w:id="132"/>
-          <w:customXmlInsRangeStart w:id="133" w:author="Tobias Mueller" w:date="2022-08-11T08:24:00Z"/>
+          <w:customXmlInsRangeEnd w:id="136"/>
+          <w:customXmlInsRangeStart w:id="137" w:author="Tobias Mueller" w:date="2022-08-11T08:24:00Z"/>
         </w:sdtContent>
       </w:sdt>
-      <w:customXmlInsRangeEnd w:id="133"/>
-      <w:ins w:id="134" w:author="Tobias Mueller" w:date="2022-08-11T08:24:00Z">
+      <w:customXmlInsRangeEnd w:id="137"/>
+      <w:ins w:id="138" w:author="Tobias Mueller" w:date="2022-08-11T08:24:00Z">
         <w:r>
           <w:rPr>
             <w:rFonts w:ascii="Arial" w:eastAsia="Arial" w:hAnsi="Arial" w:cs="Arial"/>
@@ -6748,13 +6780,13 @@
       <w:pPr>
         <w:spacing w:after="0" w:line="360" w:lineRule="auto"/>
         <w:rPr>
-          <w:del w:id="135" w:author="Tobias Mueller" w:date="2022-08-11T08:25:00Z"/>
-          <w:rFonts w:ascii="Arial" w:eastAsia="Arial" w:hAnsi="Arial" w:cs="Arial"/>
-          <w:i/>
-        </w:rPr>
-      </w:pPr>
-      <w:commentRangeStart w:id="136"/>
-      <w:del w:id="137" w:author="Tobias Mueller" w:date="2022-08-11T08:25:00Z">
+          <w:del w:id="139" w:author="Tobias Mueller" w:date="2022-08-11T08:25:00Z"/>
+          <w:rFonts w:ascii="Arial" w:eastAsia="Arial" w:hAnsi="Arial" w:cs="Arial"/>
+          <w:i/>
+        </w:rPr>
+      </w:pPr>
+      <w:commentRangeStart w:id="140"/>
+      <w:del w:id="141" w:author="Tobias Mueller" w:date="2022-08-11T08:25:00Z">
         <w:r>
           <w:rPr>
             <w:rFonts w:ascii="Arial" w:eastAsia="Arial" w:hAnsi="Arial" w:cs="Arial"/>
@@ -6762,12 +6794,12 @@
           </w:rPr>
           <w:delText>Results </w:delText>
         </w:r>
-        <w:commentRangeEnd w:id="136"/>
+        <w:commentRangeEnd w:id="140"/>
         <w:r>
           <w:rPr>
             <w:rStyle w:val="CommentReference"/>
           </w:rPr>
-          <w:commentReference w:id="136"/>
+          <w:commentReference w:id="140"/>
         </w:r>
       </w:del>
     </w:p>
@@ -6775,14 +6807,14 @@
       <w:pPr>
         <w:spacing w:after="0" w:line="360" w:lineRule="auto"/>
         <w:rPr>
-          <w:del w:id="138" w:author="Tobias Mueller" w:date="2022-08-31T09:40:00Z"/>
-          <w:moveFrom w:id="139" w:author="Tobias Mueller" w:date="2022-08-11T08:25:00Z"/>
-          <w:rFonts w:ascii="Arial" w:eastAsia="Arial" w:hAnsi="Arial" w:cs="Arial"/>
-        </w:rPr>
-      </w:pPr>
-      <w:moveFromRangeStart w:id="140" w:author="Tobias Mueller" w:date="2022-08-11T08:25:00Z" w:name="move111098726"/>
-      <w:moveFrom w:id="141" w:author="Tobias Mueller" w:date="2022-08-11T08:25:00Z">
-        <w:del w:id="142" w:author="Tobias Mueller" w:date="2022-08-31T09:40:00Z">
+          <w:del w:id="142" w:author="Tobias Mueller" w:date="2022-08-31T09:40:00Z"/>
+          <w:moveFrom w:id="143" w:author="Tobias Mueller" w:date="2022-08-11T08:25:00Z"/>
+          <w:rFonts w:ascii="Arial" w:eastAsia="Arial" w:hAnsi="Arial" w:cs="Arial"/>
+        </w:rPr>
+      </w:pPr>
+      <w:moveFromRangeStart w:id="144" w:author="Tobias Mueller" w:date="2022-08-11T08:25:00Z" w:name="move111098726"/>
+      <w:moveFrom w:id="145" w:author="Tobias Mueller" w:date="2022-08-11T08:25:00Z">
+        <w:del w:id="146" w:author="Tobias Mueller" w:date="2022-08-31T09:40:00Z">
           <w:r>
             <w:rPr>
               <w:rFonts w:ascii="Arial" w:eastAsia="Arial" w:hAnsi="Arial" w:cs="Arial"/>
@@ -6797,13 +6829,13 @@
       <w:pPr>
         <w:spacing w:after="0" w:line="360" w:lineRule="auto"/>
         <w:rPr>
-          <w:del w:id="143" w:author="Tobias Mueller" w:date="2022-08-31T09:40:00Z"/>
-          <w:moveFrom w:id="144" w:author="Tobias Mueller" w:date="2022-08-11T08:25:00Z"/>
-          <w:rFonts w:ascii="Arial" w:eastAsia="Arial" w:hAnsi="Arial" w:cs="Arial"/>
-        </w:rPr>
-      </w:pPr>
-      <w:moveFrom w:id="145" w:author="Tobias Mueller" w:date="2022-08-11T08:25:00Z">
-        <w:del w:id="146" w:author="Tobias Mueller" w:date="2022-08-31T09:40:00Z">
+          <w:del w:id="147" w:author="Tobias Mueller" w:date="2022-08-31T09:40:00Z"/>
+          <w:moveFrom w:id="148" w:author="Tobias Mueller" w:date="2022-08-11T08:25:00Z"/>
+          <w:rFonts w:ascii="Arial" w:eastAsia="Arial" w:hAnsi="Arial" w:cs="Arial"/>
+        </w:rPr>
+      </w:pPr>
+      <w:moveFrom w:id="149" w:author="Tobias Mueller" w:date="2022-08-11T08:25:00Z">
+        <w:del w:id="150" w:author="Tobias Mueller" w:date="2022-08-31T09:40:00Z">
           <w:r>
             <w:rPr>
               <w:rFonts w:ascii="Arial" w:eastAsia="Arial" w:hAnsi="Arial" w:cs="Arial"/>
@@ -7419,8 +7451,8 @@
       <w:pPr>
         <w:spacing w:after="0" w:line="360" w:lineRule="auto"/>
         <w:rPr>
-          <w:del w:id="147" w:author="Tobias Mueller" w:date="2022-08-31T09:40:00Z"/>
-          <w:moveFrom w:id="148" w:author="Tobias Mueller" w:date="2022-08-11T08:25:00Z"/>
+          <w:del w:id="151" w:author="Tobias Mueller" w:date="2022-08-31T09:40:00Z"/>
+          <w:moveFrom w:id="152" w:author="Tobias Mueller" w:date="2022-08-11T08:25:00Z"/>
           <w:rFonts w:ascii="Arial" w:eastAsia="Arial" w:hAnsi="Arial" w:cs="Arial"/>
         </w:rPr>
       </w:pPr>
@@ -7429,13 +7461,13 @@
       <w:pPr>
         <w:spacing w:after="0" w:line="360" w:lineRule="auto"/>
         <w:rPr>
-          <w:del w:id="149" w:author="Tobias Mueller" w:date="2022-08-31T09:40:00Z"/>
-          <w:moveFrom w:id="150" w:author="Tobias Mueller" w:date="2022-08-11T08:25:00Z"/>
-          <w:rFonts w:ascii="Arial" w:eastAsia="Arial" w:hAnsi="Arial" w:cs="Arial"/>
-        </w:rPr>
-      </w:pPr>
-      <w:moveFrom w:id="151" w:author="Tobias Mueller" w:date="2022-08-11T08:25:00Z">
-        <w:del w:id="152" w:author="Tobias Mueller" w:date="2022-08-31T09:40:00Z">
+          <w:del w:id="153" w:author="Tobias Mueller" w:date="2022-08-31T09:40:00Z"/>
+          <w:moveFrom w:id="154" w:author="Tobias Mueller" w:date="2022-08-11T08:25:00Z"/>
+          <w:rFonts w:ascii="Arial" w:eastAsia="Arial" w:hAnsi="Arial" w:cs="Arial"/>
+        </w:rPr>
+      </w:pPr>
+      <w:moveFrom w:id="155" w:author="Tobias Mueller" w:date="2022-08-11T08:25:00Z">
+        <w:del w:id="156" w:author="Tobias Mueller" w:date="2022-08-31T09:40:00Z">
           <w:r>
             <w:rPr>
               <w:rFonts w:ascii="Arial" w:eastAsia="Arial" w:hAnsi="Arial" w:cs="Arial"/>
@@ -7464,14 +7496,14 @@
       <w:pPr>
         <w:spacing w:after="0" w:line="360" w:lineRule="auto"/>
         <w:rPr>
-          <w:del w:id="153" w:author="Tobias Mueller" w:date="2022-08-31T09:40:00Z"/>
-          <w:moveFrom w:id="154" w:author="Tobias Mueller" w:date="2022-08-11T08:25:00Z"/>
+          <w:del w:id="157" w:author="Tobias Mueller" w:date="2022-08-31T09:40:00Z"/>
+          <w:moveFrom w:id="158" w:author="Tobias Mueller" w:date="2022-08-11T08:25:00Z"/>
           <w:rFonts w:ascii="Arial" w:eastAsia="Arial" w:hAnsi="Arial" w:cs="Arial"/>
           <w:strike/>
         </w:rPr>
       </w:pPr>
-      <w:moveFrom w:id="155" w:author="Tobias Mueller" w:date="2022-08-11T08:25:00Z">
-        <w:del w:id="156" w:author="Tobias Mueller" w:date="2022-08-31T09:40:00Z">
+      <w:moveFrom w:id="159" w:author="Tobias Mueller" w:date="2022-08-11T08:25:00Z">
+        <w:del w:id="160" w:author="Tobias Mueller" w:date="2022-08-31T09:40:00Z">
           <w:r>
             <w:rPr>
               <w:rFonts w:ascii="Arial" w:eastAsia="Arial" w:hAnsi="Arial" w:cs="Arial"/>
@@ -7738,7 +7770,7 @@
           </w:r>
         </w:del>
       </w:moveFrom>
-      <w:customXmlDelRangeStart w:id="157" w:author="Tobias Mueller" w:date="2022-08-31T09:40:00Z"/>
+      <w:customXmlDelRangeStart w:id="161" w:author="Tobias Mueller" w:date="2022-08-31T09:40:00Z"/>
       <w:sdt>
         <w:sdtPr>
           <w:rPr>
@@ -7748,13 +7780,13 @@
           <w:id w:val="2030289756"/>
         </w:sdtPr>
         <w:sdtContent>
-          <w:customXmlDelRangeEnd w:id="157"/>
-          <w:customXmlDelRangeStart w:id="158" w:author="Tobias Mueller" w:date="2022-08-31T09:40:00Z"/>
+          <w:customXmlDelRangeEnd w:id="161"/>
+          <w:customXmlDelRangeStart w:id="162" w:author="Tobias Mueller" w:date="2022-08-31T09:40:00Z"/>
         </w:sdtContent>
       </w:sdt>
-      <w:customXmlDelRangeEnd w:id="158"/>
-      <w:moveFrom w:id="159" w:author="Tobias Mueller" w:date="2022-08-11T08:25:00Z">
-        <w:del w:id="160" w:author="Tobias Mueller" w:date="2022-08-31T09:40:00Z">
+      <w:customXmlDelRangeEnd w:id="162"/>
+      <w:moveFrom w:id="163" w:author="Tobias Mueller" w:date="2022-08-11T08:25:00Z">
+        <w:del w:id="164" w:author="Tobias Mueller" w:date="2022-08-31T09:40:00Z">
           <w:r>
             <w:rPr>
               <w:rFonts w:ascii="Arial" w:eastAsia="Arial" w:hAnsi="Arial" w:cs="Arial"/>
@@ -7810,8 +7842,8 @@
       <w:pPr>
         <w:spacing w:after="0" w:line="360" w:lineRule="auto"/>
         <w:rPr>
-          <w:del w:id="161" w:author="Tobias Mueller" w:date="2022-08-31T09:40:00Z"/>
-          <w:moveFrom w:id="162" w:author="Tobias Mueller" w:date="2022-08-11T08:25:00Z"/>
+          <w:del w:id="165" w:author="Tobias Mueller" w:date="2022-08-31T09:40:00Z"/>
+          <w:moveFrom w:id="166" w:author="Tobias Mueller" w:date="2022-08-11T08:25:00Z"/>
           <w:rFonts w:ascii="Arial" w:eastAsia="Arial" w:hAnsi="Arial" w:cs="Arial"/>
         </w:rPr>
       </w:pPr>
@@ -7820,13 +7852,13 @@
       <w:pPr>
         <w:spacing w:after="0" w:line="360" w:lineRule="auto"/>
         <w:rPr>
-          <w:del w:id="163" w:author="Tobias Mueller" w:date="2022-08-31T09:40:00Z"/>
-          <w:moveFrom w:id="164" w:author="Tobias Mueller" w:date="2022-08-11T08:25:00Z"/>
-          <w:rFonts w:ascii="Arial" w:eastAsia="Arial" w:hAnsi="Arial" w:cs="Arial"/>
-        </w:rPr>
-      </w:pPr>
-      <w:moveFrom w:id="165" w:author="Tobias Mueller" w:date="2022-08-11T08:25:00Z">
-        <w:del w:id="166" w:author="Tobias Mueller" w:date="2022-08-31T09:40:00Z">
+          <w:del w:id="167" w:author="Tobias Mueller" w:date="2022-08-31T09:40:00Z"/>
+          <w:moveFrom w:id="168" w:author="Tobias Mueller" w:date="2022-08-11T08:25:00Z"/>
+          <w:rFonts w:ascii="Arial" w:eastAsia="Arial" w:hAnsi="Arial" w:cs="Arial"/>
+        </w:rPr>
+      </w:pPr>
+      <w:moveFrom w:id="169" w:author="Tobias Mueller" w:date="2022-08-11T08:25:00Z">
+        <w:del w:id="170" w:author="Tobias Mueller" w:date="2022-08-31T09:40:00Z">
           <w:r>
             <w:rPr>
               <w:rFonts w:ascii="Arial" w:eastAsia="Arial" w:hAnsi="Arial" w:cs="Arial"/>
@@ -7883,13 +7915,13 @@
       <w:pPr>
         <w:spacing w:after="0" w:line="360" w:lineRule="auto"/>
         <w:rPr>
-          <w:del w:id="167" w:author="Tobias Mueller" w:date="2022-08-31T09:40:00Z"/>
-          <w:moveFrom w:id="168" w:author="Tobias Mueller" w:date="2022-08-11T08:25:00Z"/>
-          <w:rFonts w:ascii="Arial" w:eastAsia="Arial" w:hAnsi="Arial" w:cs="Arial"/>
-        </w:rPr>
-      </w:pPr>
-      <w:moveFrom w:id="169" w:author="Tobias Mueller" w:date="2022-08-11T08:25:00Z">
-        <w:del w:id="170" w:author="Tobias Mueller" w:date="2022-08-31T09:40:00Z">
+          <w:del w:id="171" w:author="Tobias Mueller" w:date="2022-08-31T09:40:00Z"/>
+          <w:moveFrom w:id="172" w:author="Tobias Mueller" w:date="2022-08-11T08:25:00Z"/>
+          <w:rFonts w:ascii="Arial" w:eastAsia="Arial" w:hAnsi="Arial" w:cs="Arial"/>
+        </w:rPr>
+      </w:pPr>
+      <w:moveFrom w:id="173" w:author="Tobias Mueller" w:date="2022-08-11T08:25:00Z">
+        <w:del w:id="174" w:author="Tobias Mueller" w:date="2022-08-31T09:40:00Z">
           <w:r>
             <w:rPr>
               <w:rFonts w:ascii="Arial" w:eastAsia="Arial" w:hAnsi="Arial" w:cs="Arial"/>
@@ -8127,16 +8159,16 @@
         </w:del>
       </w:moveFrom>
     </w:p>
-    <w:moveFromRangeEnd w:id="140"/>
+    <w:moveFromRangeEnd w:id="144"/>
     <w:p>
       <w:pPr>
         <w:spacing w:after="0" w:line="360" w:lineRule="auto"/>
         <w:rPr>
-          <w:ins w:id="171" w:author="Tobias Mueller" w:date="2022-08-11T08:25:00Z"/>
-          <w:rFonts w:ascii="Arial" w:eastAsia="Arial" w:hAnsi="Arial" w:cs="Arial"/>
-        </w:rPr>
-      </w:pPr>
-      <w:del w:id="172" w:author="Tobias Mueller" w:date="2022-08-31T09:40:00Z">
+          <w:ins w:id="175" w:author="Tobias Mueller" w:date="2022-08-11T08:25:00Z"/>
+          <w:rFonts w:ascii="Arial" w:eastAsia="Arial" w:hAnsi="Arial" w:cs="Arial"/>
+        </w:rPr>
+      </w:pPr>
+      <w:del w:id="176" w:author="Tobias Mueller" w:date="2022-08-31T09:40:00Z">
         <w:r>
           <w:rPr>
             <w:rFonts w:ascii="Arial" w:eastAsia="Arial" w:hAnsi="Arial" w:cs="Arial"/>
@@ -8172,7 +8204,7 @@
       <w:pPr>
         <w:spacing w:after="0" w:line="360" w:lineRule="auto"/>
         <w:rPr>
-          <w:del w:id="173" w:author="Tobias Mueller" w:date="2022-08-31T09:44:00Z"/>
+          <w:del w:id="177" w:author="Tobias Mueller" w:date="2022-08-31T09:44:00Z"/>
           <w:rFonts w:ascii="Arial" w:eastAsia="Arial" w:hAnsi="Arial" w:cs="Arial"/>
         </w:rPr>
       </w:pPr>
@@ -8971,7 +9003,7 @@
       <w:pPr>
         <w:spacing w:after="0" w:line="360" w:lineRule="auto"/>
         <w:rPr>
-          <w:ins w:id="174" w:author="Tobias Mueller" w:date="2022-08-11T08:25:00Z"/>
+          <w:ins w:id="178" w:author="Tobias Mueller" w:date="2022-08-11T08:25:00Z"/>
           <w:rFonts w:ascii="Arial" w:eastAsia="Arial" w:hAnsi="Arial" w:cs="Arial"/>
         </w:rPr>
       </w:pPr>
@@ -9637,7 +9669,7 @@
         </w:rPr>
         <w:t xml:space="preserve"> including those frequently and seldom isolated from nectar</w:t>
       </w:r>
-      <w:ins w:id="175" w:author="Tobias Mueller" w:date="2022-08-31T11:24:00Z">
+      <w:ins w:id="179" w:author="Tobias Mueller" w:date="2022-08-31T11:24:00Z">
         <w:r>
           <w:rPr>
             <w:rFonts w:ascii="Arial" w:eastAsia="Arial" w:hAnsi="Arial" w:cs="Arial"/>
@@ -9650,7 +9682,7 @@
             <w:rFonts w:ascii="Arial" w:eastAsia="Arial" w:hAnsi="Arial" w:cs="Arial"/>
             <w:highlight w:val="yellow"/>
             <w:shd w:val="clear" w:color="auto" w:fill="FDFDFD"/>
-            <w:rPrChange w:id="176" w:author="Tobias Mueller" w:date="2022-08-31T11:25:00Z">
+            <w:rPrChange w:id="180" w:author="Tobias Mueller" w:date="2022-08-31T11:25:00Z">
               <w:rPr>
                 <w:rFonts w:ascii="Arial" w:eastAsia="Arial" w:hAnsi="Arial" w:cs="Arial"/>
                 <w:shd w:val="clear" w:color="auto" w:fill="FDFDFD"/>
@@ -9660,13 +9692,13 @@
           <w:t>While</w:t>
         </w:r>
       </w:ins>
-      <w:ins w:id="177" w:author="Tobias Mueller" w:date="2022-08-31T11:25:00Z">
+      <w:ins w:id="181" w:author="Tobias Mueller" w:date="2022-08-31T11:25:00Z">
         <w:r>
           <w:rPr>
             <w:rFonts w:ascii="Arial" w:eastAsia="Arial" w:hAnsi="Arial" w:cs="Arial"/>
             <w:highlight w:val="yellow"/>
             <w:shd w:val="clear" w:color="auto" w:fill="FDFDFD"/>
-            <w:rPrChange w:id="178" w:author="Tobias Mueller" w:date="2022-08-31T11:25:00Z">
+            <w:rPrChange w:id="182" w:author="Tobias Mueller" w:date="2022-08-31T11:25:00Z">
               <w:rPr>
                 <w:rFonts w:ascii="Arial" w:eastAsia="Arial" w:hAnsi="Arial" w:cs="Arial"/>
                 <w:shd w:val="clear" w:color="auto" w:fill="FDFDFD"/>
@@ -9676,7 +9708,7 @@
           <w:t xml:space="preserve"> here we only tested 1 isolate per species it is possible that there </w:t>
         </w:r>
       </w:ins>
-      <w:ins w:id="179" w:author="Tobias Mueller" w:date="2022-08-31T11:27:00Z">
+      <w:ins w:id="183" w:author="Tobias Mueller" w:date="2022-08-31T11:27:00Z">
         <w:r>
           <w:rPr>
             <w:rFonts w:ascii="Arial" w:eastAsia="Arial" w:hAnsi="Arial" w:cs="Arial"/>
@@ -9687,13 +9719,13 @@
           <w:t>could be</w:t>
         </w:r>
       </w:ins>
-      <w:ins w:id="180" w:author="Tobias Mueller" w:date="2022-08-31T11:25:00Z">
+      <w:ins w:id="184" w:author="Tobias Mueller" w:date="2022-08-31T11:25:00Z">
         <w:r>
           <w:rPr>
             <w:rFonts w:ascii="Arial" w:eastAsia="Arial" w:hAnsi="Arial" w:cs="Arial"/>
             <w:highlight w:val="yellow"/>
             <w:shd w:val="clear" w:color="auto" w:fill="FDFDFD"/>
-            <w:rPrChange w:id="181" w:author="Tobias Mueller" w:date="2022-08-31T11:25:00Z">
+            <w:rPrChange w:id="185" w:author="Tobias Mueller" w:date="2022-08-31T11:25:00Z">
               <w:rPr>
                 <w:rFonts w:ascii="Arial" w:eastAsia="Arial" w:hAnsi="Arial" w:cs="Arial"/>
                 <w:shd w:val="clear" w:color="auto" w:fill="FDFDFD"/>
@@ -9703,13 +9735,13 @@
           <w:t xml:space="preserve"> strain specific adaptation or susceptibility and </w:t>
         </w:r>
       </w:ins>
-      <w:del w:id="182" w:author="Tobias Mueller" w:date="2022-08-31T11:25:00Z">
+      <w:del w:id="186" w:author="Tobias Mueller" w:date="2022-08-31T11:25:00Z">
         <w:r>
           <w:rPr>
             <w:rFonts w:ascii="Arial" w:eastAsia="Arial" w:hAnsi="Arial" w:cs="Arial"/>
             <w:highlight w:val="yellow"/>
             <w:shd w:val="clear" w:color="auto" w:fill="FDFDFD"/>
-            <w:rPrChange w:id="183" w:author="Tobias Mueller" w:date="2022-08-31T11:25:00Z">
+            <w:rPrChange w:id="187" w:author="Tobias Mueller" w:date="2022-08-31T11:25:00Z">
               <w:rPr>
                 <w:rFonts w:ascii="Arial" w:eastAsia="Arial" w:hAnsi="Arial" w:cs="Arial"/>
                 <w:shd w:val="clear" w:color="auto" w:fill="FDFDFD"/>
@@ -9722,7 +9754,7 @@
           <w:rPr>
             <w:rFonts w:ascii="Arial" w:eastAsia="Arial" w:hAnsi="Arial" w:cs="Arial"/>
             <w:highlight w:val="yellow"/>
-            <w:rPrChange w:id="184" w:author="Tobias Mueller" w:date="2022-08-31T11:25:00Z">
+            <w:rPrChange w:id="188" w:author="Tobias Mueller" w:date="2022-08-31T11:25:00Z">
               <w:rPr>
                 <w:rFonts w:ascii="Arial" w:eastAsia="Arial" w:hAnsi="Arial" w:cs="Arial"/>
               </w:rPr>
@@ -9735,7 +9767,7 @@
         <w:rPr>
           <w:rFonts w:ascii="Arial" w:eastAsia="Arial" w:hAnsi="Arial" w:cs="Arial"/>
           <w:highlight w:val="yellow"/>
-          <w:rPrChange w:id="185" w:author="Tobias Mueller" w:date="2022-08-31T11:25:00Z">
+          <w:rPrChange w:id="189" w:author="Tobias Mueller" w:date="2022-08-31T11:25:00Z">
             <w:rPr>
               <w:rFonts w:ascii="Arial" w:eastAsia="Arial" w:hAnsi="Arial" w:cs="Arial"/>
             </w:rPr>
@@ -9743,12 +9775,12 @@
         </w:rPr>
         <w:t xml:space="preserve">more work </w:t>
       </w:r>
-      <w:del w:id="186" w:author="Tobias Mueller" w:date="2022-08-31T11:27:00Z">
+      <w:del w:id="190" w:author="Tobias Mueller" w:date="2022-08-31T11:27:00Z">
         <w:r>
           <w:rPr>
             <w:rFonts w:ascii="Arial" w:eastAsia="Arial" w:hAnsi="Arial" w:cs="Arial"/>
             <w:highlight w:val="yellow"/>
-            <w:rPrChange w:id="187" w:author="Tobias Mueller" w:date="2022-08-31T11:25:00Z">
+            <w:rPrChange w:id="191" w:author="Tobias Mueller" w:date="2022-08-31T11:25:00Z">
               <w:rPr>
                 <w:rFonts w:ascii="Arial" w:eastAsia="Arial" w:hAnsi="Arial" w:cs="Arial"/>
               </w:rPr>
@@ -9757,7 +9789,7 @@
           <w:delText xml:space="preserve">should </w:delText>
         </w:r>
       </w:del>
-      <w:ins w:id="188" w:author="Tobias Mueller" w:date="2022-08-31T11:27:00Z">
+      <w:ins w:id="192" w:author="Tobias Mueller" w:date="2022-08-31T11:27:00Z">
         <w:r>
           <w:rPr>
             <w:rFonts w:ascii="Arial" w:eastAsia="Arial" w:hAnsi="Arial" w:cs="Arial"/>
@@ -9769,7 +9801,7 @@
           <w:rPr>
             <w:rFonts w:ascii="Arial" w:eastAsia="Arial" w:hAnsi="Arial" w:cs="Arial"/>
             <w:highlight w:val="yellow"/>
-            <w:rPrChange w:id="189" w:author="Tobias Mueller" w:date="2022-08-31T11:25:00Z">
+            <w:rPrChange w:id="193" w:author="Tobias Mueller" w:date="2022-08-31T11:25:00Z">
               <w:rPr>
                 <w:rFonts w:ascii="Arial" w:eastAsia="Arial" w:hAnsi="Arial" w:cs="Arial"/>
               </w:rPr>
@@ -9782,7 +9814,7 @@
         <w:rPr>
           <w:rFonts w:ascii="Arial" w:eastAsia="Arial" w:hAnsi="Arial" w:cs="Arial"/>
           <w:highlight w:val="yellow"/>
-          <w:rPrChange w:id="190" w:author="Tobias Mueller" w:date="2022-08-31T11:25:00Z">
+          <w:rPrChange w:id="194" w:author="Tobias Mueller" w:date="2022-08-31T11:25:00Z">
             <w:rPr>
               <w:rFonts w:ascii="Arial" w:eastAsia="Arial" w:hAnsi="Arial" w:cs="Arial"/>
             </w:rPr>
@@ -9794,7 +9826,7 @@
         <w:rPr>
           <w:rFonts w:ascii="Arial" w:eastAsia="Arial" w:hAnsi="Arial" w:cs="Arial"/>
           <w:highlight w:val="yellow"/>
-          <w:rPrChange w:id="191" w:author="Tobias Mueller" w:date="2022-08-31T11:25:00Z">
+          <w:rPrChange w:id="195" w:author="Tobias Mueller" w:date="2022-08-31T11:25:00Z">
             <w:rPr>
               <w:rFonts w:ascii="Arial" w:eastAsia="Arial" w:hAnsi="Arial" w:cs="Arial"/>
             </w:rPr>
@@ -9806,7 +9838,7 @@
         <w:rPr>
           <w:rFonts w:ascii="Arial" w:eastAsia="Arial" w:hAnsi="Arial" w:cs="Arial"/>
           <w:highlight w:val="yellow"/>
-          <w:rPrChange w:id="192" w:author="Tobias Mueller" w:date="2022-08-31T11:25:00Z">
+          <w:rPrChange w:id="196" w:author="Tobias Mueller" w:date="2022-08-31T11:25:00Z">
             <w:rPr>
               <w:rFonts w:ascii="Arial" w:eastAsia="Arial" w:hAnsi="Arial" w:cs="Arial"/>
             </w:rPr>
@@ -9814,7 +9846,7 @@
         </w:rPr>
         <w:t xml:space="preserve"> variation</w:t>
       </w:r>
-      <w:ins w:id="193" w:author="Tobias Mueller" w:date="2022-08-31T11:27:00Z">
+      <w:ins w:id="197" w:author="Tobias Mueller" w:date="2022-08-31T11:27:00Z">
         <w:r>
           <w:rPr>
             <w:rFonts w:ascii="Arial" w:eastAsia="Arial" w:hAnsi="Arial" w:cs="Arial"/>
@@ -9827,7 +9859,7 @@
         <w:rPr>
           <w:rFonts w:ascii="Arial" w:eastAsia="Arial" w:hAnsi="Arial" w:cs="Arial"/>
           <w:highlight w:val="yellow"/>
-          <w:rPrChange w:id="194" w:author="Tobias Mueller" w:date="2022-08-31T11:25:00Z">
+          <w:rPrChange w:id="198" w:author="Tobias Mueller" w:date="2022-08-31T11:25:00Z">
             <w:rPr>
               <w:rFonts w:ascii="Arial" w:eastAsia="Arial" w:hAnsi="Arial" w:cs="Arial"/>
             </w:rPr>
@@ -11604,7 +11636,7 @@
         </w:rPr>
         <w:t xml:space="preserve"> a source of otherwise limiting</w:t>
       </w:r>
-      <w:ins w:id="195" w:author="Tobias Mueller" w:date="2022-08-31T11:32:00Z">
+      <w:ins w:id="199" w:author="Tobias Mueller" w:date="2022-08-31T11:32:00Z">
         <w:r>
           <w:rPr>
             <w:rFonts w:ascii="Arial" w:eastAsia="Arial" w:hAnsi="Arial" w:cs="Arial"/>
@@ -13029,7 +13061,7 @@
       <w:pPr>
         <w:spacing w:after="0" w:line="360" w:lineRule="auto"/>
         <w:rPr>
-          <w:del w:id="196" w:author="Tobias Mueller" w:date="2022-08-11T08:15:00Z"/>
+          <w:del w:id="200" w:author="Tobias Mueller" w:date="2022-08-11T08:15:00Z"/>
           <w:rFonts w:ascii="Arial" w:eastAsia="Arial" w:hAnsi="Arial" w:cs="Arial"/>
         </w:rPr>
       </w:pPr>
@@ -13086,7 +13118,7 @@
       <w:pPr>
         <w:spacing w:after="0" w:line="360" w:lineRule="auto"/>
         <w:rPr>
-          <w:del w:id="197" w:author="Tobias Mueller" w:date="2022-08-11T08:15:00Z"/>
+          <w:del w:id="201" w:author="Tobias Mueller" w:date="2022-08-11T08:15:00Z"/>
           <w:rFonts w:ascii="Arial" w:eastAsia="Arial" w:hAnsi="Arial" w:cs="Arial"/>
         </w:rPr>
       </w:pPr>
@@ -13095,7 +13127,7 @@
       <w:pPr>
         <w:spacing w:after="0" w:line="360" w:lineRule="auto"/>
         <w:rPr>
-          <w:ins w:id="198" w:author="Tobias Mueller" w:date="2022-08-11T08:00:00Z"/>
+          <w:ins w:id="202" w:author="Tobias Mueller" w:date="2022-08-11T08:00:00Z"/>
           <w:rFonts w:ascii="Arial" w:eastAsia="Arial" w:hAnsi="Arial" w:cs="Arial"/>
         </w:rPr>
       </w:pPr>
@@ -13112,11 +13144,11 @@
       <w:pPr>
         <w:spacing w:after="0" w:line="360" w:lineRule="auto"/>
         <w:rPr>
-          <w:del w:id="199" w:author="Tobias Mueller" w:date="2022-08-11T08:23:00Z"/>
-          <w:rFonts w:ascii="Arial" w:eastAsia="Arial" w:hAnsi="Arial" w:cs="Arial"/>
-        </w:rPr>
-      </w:pPr>
-      <w:del w:id="200" w:author="Tobias Mueller" w:date="2022-08-11T08:23:00Z">
+          <w:del w:id="203" w:author="Tobias Mueller" w:date="2022-08-11T08:23:00Z"/>
+          <w:rFonts w:ascii="Arial" w:eastAsia="Arial" w:hAnsi="Arial" w:cs="Arial"/>
+        </w:rPr>
+      </w:pPr>
+      <w:del w:id="204" w:author="Tobias Mueller" w:date="2022-08-11T08:23:00Z">
         <w:r>
           <w:rPr>
             <w:rFonts w:ascii="Arial" w:eastAsia="Arial" w:hAnsi="Arial" w:cs="Arial"/>
@@ -13131,11 +13163,11 @@
       <w:pPr>
         <w:spacing w:after="0" w:line="360" w:lineRule="auto"/>
         <w:rPr>
-          <w:del w:id="201" w:author="Tobias Mueller" w:date="2022-08-11T08:23:00Z"/>
-          <w:rFonts w:ascii="Arial" w:eastAsia="Arial" w:hAnsi="Arial" w:cs="Arial"/>
-        </w:rPr>
-      </w:pPr>
-      <w:del w:id="202" w:author="Tobias Mueller" w:date="2022-08-11T08:23:00Z">
+          <w:del w:id="205" w:author="Tobias Mueller" w:date="2022-08-11T08:23:00Z"/>
+          <w:rFonts w:ascii="Arial" w:eastAsia="Arial" w:hAnsi="Arial" w:cs="Arial"/>
+        </w:rPr>
+      </w:pPr>
+      <w:del w:id="206" w:author="Tobias Mueller" w:date="2022-08-11T08:23:00Z">
         <w:r>
           <w:rPr>
             <w:rFonts w:ascii="Arial" w:eastAsia="Arial" w:hAnsi="Arial" w:cs="Arial"/>
@@ -13150,12 +13182,12 @@
       <w:pPr>
         <w:spacing w:after="0" w:line="360" w:lineRule="auto"/>
         <w:rPr>
-          <w:del w:id="203" w:author="Tobias Mueller" w:date="2022-08-11T08:23:00Z"/>
-          <w:rFonts w:ascii="Arial" w:eastAsia="Arial" w:hAnsi="Arial" w:cs="Arial"/>
-          <w:color w:val="000000"/>
-        </w:rPr>
-      </w:pPr>
-      <w:del w:id="204" w:author="Tobias Mueller" w:date="2022-08-11T08:23:00Z">
+          <w:del w:id="207" w:author="Tobias Mueller" w:date="2022-08-11T08:23:00Z"/>
+          <w:rFonts w:ascii="Arial" w:eastAsia="Arial" w:hAnsi="Arial" w:cs="Arial"/>
+          <w:color w:val="000000"/>
+        </w:rPr>
+      </w:pPr>
+      <w:del w:id="208" w:author="Tobias Mueller" w:date="2022-08-11T08:23:00Z">
         <w:r>
           <w:rPr>
             <w:rFonts w:ascii="Arial" w:eastAsia="Arial" w:hAnsi="Arial" w:cs="Arial"/>
@@ -13218,25 +13250,25 @@
       <w:pPr>
         <w:spacing w:after="0" w:line="360" w:lineRule="auto"/>
         <w:rPr>
-          <w:del w:id="205" w:author="Tobias Mueller" w:date="2022-08-11T08:23:00Z"/>
-          <w:moveFrom w:id="206" w:author="Tobias Mueller" w:date="2022-08-11T08:08:00Z"/>
-          <w:rFonts w:ascii="Arial" w:eastAsia="Arial" w:hAnsi="Arial" w:cs="Arial"/>
-        </w:rPr>
-      </w:pPr>
-      <w:moveFromRangeStart w:id="207" w:author="Tobias Mueller" w:date="2022-08-11T08:08:00Z" w:name="move111097724"/>
+          <w:del w:id="209" w:author="Tobias Mueller" w:date="2022-08-11T08:23:00Z"/>
+          <w:moveFrom w:id="210" w:author="Tobias Mueller" w:date="2022-08-11T08:08:00Z"/>
+          <w:rFonts w:ascii="Arial" w:eastAsia="Arial" w:hAnsi="Arial" w:cs="Arial"/>
+        </w:rPr>
+      </w:pPr>
+      <w:moveFromRangeStart w:id="211" w:author="Tobias Mueller" w:date="2022-08-11T08:08:00Z" w:name="move111097724"/>
     </w:p>
     <w:p>
       <w:pPr>
         <w:spacing w:after="0" w:line="360" w:lineRule="auto"/>
         <w:rPr>
-          <w:del w:id="208" w:author="Tobias Mueller" w:date="2022-08-11T08:23:00Z"/>
-          <w:moveFrom w:id="209" w:author="Tobias Mueller" w:date="2022-08-11T08:08:00Z"/>
+          <w:del w:id="212" w:author="Tobias Mueller" w:date="2022-08-11T08:23:00Z"/>
+          <w:moveFrom w:id="213" w:author="Tobias Mueller" w:date="2022-08-11T08:08:00Z"/>
           <w:rFonts w:ascii="Arial" w:eastAsia="Arial" w:hAnsi="Arial" w:cs="Arial"/>
           <w:color w:val="C00000"/>
         </w:rPr>
       </w:pPr>
-      <w:moveFrom w:id="210" w:author="Tobias Mueller" w:date="2022-08-11T08:08:00Z">
-        <w:del w:id="211" w:author="Tobias Mueller" w:date="2022-08-11T08:23:00Z">
+      <w:moveFrom w:id="214" w:author="Tobias Mueller" w:date="2022-08-11T08:08:00Z">
+        <w:del w:id="215" w:author="Tobias Mueller" w:date="2022-08-11T08:23:00Z">
           <w:r>
             <w:rPr>
               <w:rFonts w:ascii="Arial" w:eastAsia="Arial" w:hAnsi="Arial" w:cs="Arial"/>
@@ -13320,12 +13352,12 @@
         </w:del>
       </w:moveFrom>
     </w:p>
-    <w:moveFromRangeEnd w:id="207"/>
+    <w:moveFromRangeEnd w:id="211"/>
     <w:p>
       <w:pPr>
         <w:spacing w:after="0" w:line="360" w:lineRule="auto"/>
         <w:rPr>
-          <w:del w:id="212" w:author="Tobias Mueller" w:date="2022-08-11T08:23:00Z"/>
+          <w:del w:id="216" w:author="Tobias Mueller" w:date="2022-08-11T08:23:00Z"/>
           <w:rFonts w:ascii="Arial" w:eastAsia="Arial" w:hAnsi="Arial" w:cs="Arial"/>
         </w:rPr>
       </w:pPr>
@@ -13334,11 +13366,11 @@
       <w:pPr>
         <w:spacing w:after="0" w:line="360" w:lineRule="auto"/>
         <w:rPr>
-          <w:del w:id="213" w:author="Tobias Mueller" w:date="2022-08-11T08:23:00Z"/>
-          <w:rFonts w:ascii="Arial" w:eastAsia="Arial" w:hAnsi="Arial" w:cs="Arial"/>
-        </w:rPr>
-      </w:pPr>
-      <w:del w:id="214" w:author="Tobias Mueller" w:date="2022-08-11T08:23:00Z">
+          <w:del w:id="217" w:author="Tobias Mueller" w:date="2022-08-11T08:23:00Z"/>
+          <w:rFonts w:ascii="Arial" w:eastAsia="Arial" w:hAnsi="Arial" w:cs="Arial"/>
+        </w:rPr>
+      </w:pPr>
+      <w:del w:id="218" w:author="Tobias Mueller" w:date="2022-08-11T08:23:00Z">
         <w:r>
           <w:rPr>
             <w:rFonts w:ascii="Arial" w:eastAsia="Arial" w:hAnsi="Arial" w:cs="Arial"/>
@@ -13353,12 +13385,12 @@
       <w:pPr>
         <w:spacing w:after="0" w:line="360" w:lineRule="auto"/>
         <w:rPr>
-          <w:del w:id="215" w:author="Tobias Mueller" w:date="2022-08-11T08:23:00Z"/>
-          <w:rFonts w:ascii="Arial" w:eastAsia="Arial" w:hAnsi="Arial" w:cs="Arial"/>
-          <w:color w:val="000000"/>
-        </w:rPr>
-      </w:pPr>
-      <w:del w:id="216" w:author="Tobias Mueller" w:date="2022-08-11T08:23:00Z">
+          <w:del w:id="219" w:author="Tobias Mueller" w:date="2022-08-11T08:23:00Z"/>
+          <w:rFonts w:ascii="Arial" w:eastAsia="Arial" w:hAnsi="Arial" w:cs="Arial"/>
+          <w:color w:val="000000"/>
+        </w:rPr>
+      </w:pPr>
+      <w:del w:id="220" w:author="Tobias Mueller" w:date="2022-08-11T08:23:00Z">
         <w:r>
           <w:rPr>
             <w:rFonts w:ascii="Arial" w:eastAsia="Arial" w:hAnsi="Arial" w:cs="Arial"/>
@@ -13902,7 +13934,7 @@
           <w:delText xml:space="preserve">These compounds were chosen because they represent a broad range of compounds found across floral nectars and were feasible to obtain. See Supplemental </w:delText>
         </w:r>
       </w:del>
-      <w:del w:id="217" w:author="Tobias Mueller" w:date="2022-08-11T08:16:00Z">
+      <w:del w:id="221" w:author="Tobias Mueller" w:date="2022-08-11T08:16:00Z">
         <w:r>
           <w:rPr>
             <w:rFonts w:ascii="Arial" w:eastAsia="Arial" w:hAnsi="Arial" w:cs="Arial"/>
@@ -13916,7 +13948,7 @@
           <w:delText>2</w:delText>
         </w:r>
       </w:del>
-      <w:del w:id="218" w:author="Tobias Mueller" w:date="2022-08-11T08:23:00Z">
+      <w:del w:id="222" w:author="Tobias Mueller" w:date="2022-08-11T08:23:00Z">
         <w:r>
           <w:rPr>
             <w:rFonts w:ascii="Arial" w:eastAsia="Arial" w:hAnsi="Arial" w:cs="Arial"/>
@@ -13936,14 +13968,14 @@
       <w:pPr>
         <w:spacing w:after="0" w:line="360" w:lineRule="auto"/>
         <w:rPr>
-          <w:del w:id="219" w:author="Tobias Mueller" w:date="2022-08-11T08:23:00Z"/>
-          <w:moveTo w:id="220" w:author="Tobias Mueller" w:date="2022-08-11T08:07:00Z"/>
-          <w:rFonts w:ascii="Arial" w:eastAsia="Arial" w:hAnsi="Arial" w:cs="Arial"/>
-        </w:rPr>
-      </w:pPr>
-      <w:moveToRangeStart w:id="221" w:author="Tobias Mueller" w:date="2022-08-11T08:07:00Z" w:name="move111097690"/>
-      <w:moveTo w:id="222" w:author="Tobias Mueller" w:date="2022-08-11T08:07:00Z">
-        <w:del w:id="223" w:author="Tobias Mueller" w:date="2022-08-11T08:23:00Z">
+          <w:del w:id="223" w:author="Tobias Mueller" w:date="2022-08-11T08:23:00Z"/>
+          <w:moveTo w:id="224" w:author="Tobias Mueller" w:date="2022-08-11T08:07:00Z"/>
+          <w:rFonts w:ascii="Arial" w:eastAsia="Arial" w:hAnsi="Arial" w:cs="Arial"/>
+        </w:rPr>
+      </w:pPr>
+      <w:moveToRangeStart w:id="225" w:author="Tobias Mueller" w:date="2022-08-11T08:07:00Z" w:name="move111097690"/>
+      <w:moveTo w:id="226" w:author="Tobias Mueller" w:date="2022-08-11T08:07:00Z">
+        <w:del w:id="227" w:author="Tobias Mueller" w:date="2022-08-11T08:23:00Z">
           <w:r>
             <w:rPr>
               <w:rFonts w:ascii="Arial" w:eastAsia="Arial" w:hAnsi="Arial" w:cs="Arial"/>
@@ -13967,127 +13999,127 @@
       <w:pPr>
         <w:spacing w:after="0" w:line="360" w:lineRule="auto"/>
         <w:rPr>
-          <w:del w:id="224" w:author="Tobias Mueller" w:date="2022-08-11T08:23:00Z"/>
-          <w:moveTo w:id="225" w:author="Tobias Mueller" w:date="2022-08-11T08:07:00Z"/>
-          <w:rFonts w:ascii="Arial" w:eastAsia="Arial" w:hAnsi="Arial" w:cs="Arial"/>
-        </w:rPr>
-      </w:pPr>
-      <w:moveTo w:id="226" w:author="Tobias Mueller" w:date="2022-08-11T08:07:00Z">
-        <w:del w:id="227" w:author="Tobias Mueller" w:date="2022-08-11T08:23:00Z">
+          <w:del w:id="228" w:author="Tobias Mueller" w:date="2022-08-11T08:23:00Z"/>
+          <w:moveTo w:id="229" w:author="Tobias Mueller" w:date="2022-08-11T08:07:00Z"/>
+          <w:rFonts w:ascii="Arial" w:eastAsia="Arial" w:hAnsi="Arial" w:cs="Arial"/>
+        </w:rPr>
+      </w:pPr>
+      <w:moveTo w:id="230" w:author="Tobias Mueller" w:date="2022-08-11T08:07:00Z">
+        <w:del w:id="231" w:author="Tobias Mueller" w:date="2022-08-11T08:23:00Z">
           <w:r>
             <w:rPr>
               <w:rFonts w:ascii="Arial" w:eastAsia="Arial" w:hAnsi="Arial" w:cs="Arial"/>
               <w:color w:val="000000"/>
             </w:rPr>
             <w:delText xml:space="preserve">To test the effect of individual compounds on the growth of single microbe species, we used 96 well plate growth assays and synthetic nectars. </w:delText>
-          </w:r>
-        </w:del>
-        <w:del w:id="228" w:author="Tobias Mueller" w:date="2022-08-11T08:14:00Z">
-          <w:r>
-            <w:rPr>
-              <w:rFonts w:ascii="Arial" w:eastAsia="Arial" w:hAnsi="Arial" w:cs="Arial"/>
-              <w:color w:val="000000"/>
-            </w:rPr>
-            <w:delText>Each well in a plate contained 190</w:delText>
-          </w:r>
-          <w:r>
-            <w:rPr>
-              <w:rFonts w:ascii="Arial" w:eastAsia="Arial" w:hAnsi="Arial" w:cs="Arial"/>
-              <w:color w:val="000000"/>
-            </w:rPr>
-            <w:delText>μL</w:delText>
-          </w:r>
-          <w:r>
-            <w:rPr>
-              <w:rFonts w:ascii="Arial" w:eastAsia="Arial" w:hAnsi="Arial" w:cs="Arial"/>
-              <w:color w:val="000000"/>
-            </w:rPr>
-            <w:delText xml:space="preserve"> of treatment or control nectar and 10</w:delText>
-          </w:r>
-          <w:r>
-            <w:rPr>
-              <w:rFonts w:ascii="Arial" w:eastAsia="Arial" w:hAnsi="Arial" w:cs="Arial"/>
-              <w:color w:val="000000"/>
-            </w:rPr>
-            <w:delText>μL</w:delText>
-          </w:r>
-          <w:r>
-            <w:rPr>
-              <w:rFonts w:ascii="Arial" w:eastAsia="Arial" w:hAnsi="Arial" w:cs="Arial"/>
-              <w:color w:val="000000"/>
-            </w:rPr>
-            <w:delText xml:space="preserve"> of microbial freezer stock solutions. Each plate consisted of a single chemical treatment assayed across all 12 microbes (6 treatment and 2 control wells per microbe</w:delText>
-          </w:r>
-          <w:r>
-            <w:rPr>
-              <w:rFonts w:ascii="Arial" w:eastAsia="Arial" w:hAnsi="Arial" w:cs="Arial"/>
-              <w:color w:val="000000"/>
-            </w:rPr>
-            <w:delText>,</w:delText>
-          </w:r>
-          <w:r>
-            <w:rPr>
-              <w:rFonts w:ascii="Arial" w:eastAsia="Arial" w:hAnsi="Arial" w:cs="Arial"/>
-              <w:color w:val="000000"/>
-            </w:rPr>
-            <w:delText xml:space="preserve"> </w:delText>
-          </w:r>
-          <w:r>
-            <w:rPr>
-              <w:rFonts w:ascii="Arial" w:eastAsia="Arial" w:hAnsi="Arial" w:cs="Arial"/>
-            </w:rPr>
-            <w:delText>s</w:delText>
-          </w:r>
-          <w:r>
-            <w:rPr>
-              <w:rFonts w:ascii="Arial" w:eastAsia="Arial" w:hAnsi="Arial" w:cs="Arial"/>
-              <w:color w:val="000000"/>
-            </w:rPr>
-            <w:delText>ee</w:delText>
-          </w:r>
-        </w:del>
-        <w:del w:id="229" w:author="Tobias Mueller" w:date="2022-08-11T08:23:00Z">
-          <w:r>
-            <w:rPr>
-              <w:rFonts w:ascii="Arial" w:eastAsia="Arial" w:hAnsi="Arial" w:cs="Arial"/>
-              <w:color w:val="000000"/>
-            </w:rPr>
-            <w:delText xml:space="preserve"> Supplemental </w:delText>
-          </w:r>
-        </w:del>
-        <w:del w:id="230" w:author="Tobias Mueller" w:date="2022-08-11T08:17:00Z">
-          <w:r>
-            <w:rPr>
-              <w:rFonts w:ascii="Arial" w:eastAsia="Arial" w:hAnsi="Arial" w:cs="Arial"/>
-              <w:color w:val="000000"/>
-            </w:rPr>
-            <w:delText>Figure 1</w:delText>
-          </w:r>
-        </w:del>
-        <w:del w:id="231" w:author="Tobias Mueller" w:date="2022-08-11T08:23:00Z">
-          <w:r>
-            <w:rPr>
-              <w:rFonts w:ascii="Arial" w:eastAsia="Arial" w:hAnsi="Arial" w:cs="Arial"/>
-              <w:color w:val="000000"/>
-            </w:rPr>
-            <w:delText xml:space="preserve"> for pl</w:delText>
-          </w:r>
-          <w:r>
-            <w:rPr>
-              <w:rFonts w:ascii="Arial" w:eastAsia="Arial" w:hAnsi="Arial" w:cs="Arial"/>
-            </w:rPr>
-            <w:delText>ate mapping).</w:delText>
           </w:r>
         </w:del>
         <w:del w:id="232" w:author="Tobias Mueller" w:date="2022-08-11T08:14:00Z">
           <w:r>
             <w:rPr>
               <w:rFonts w:ascii="Arial" w:eastAsia="Arial" w:hAnsi="Arial" w:cs="Arial"/>
+              <w:color w:val="000000"/>
+            </w:rPr>
+            <w:delText>Each well in a plate contained 190</w:delText>
+          </w:r>
+          <w:r>
+            <w:rPr>
+              <w:rFonts w:ascii="Arial" w:eastAsia="Arial" w:hAnsi="Arial" w:cs="Arial"/>
+              <w:color w:val="000000"/>
+            </w:rPr>
+            <w:delText>μL</w:delText>
+          </w:r>
+          <w:r>
+            <w:rPr>
+              <w:rFonts w:ascii="Arial" w:eastAsia="Arial" w:hAnsi="Arial" w:cs="Arial"/>
+              <w:color w:val="000000"/>
+            </w:rPr>
+            <w:delText xml:space="preserve"> of treatment or control nectar and 10</w:delText>
+          </w:r>
+          <w:r>
+            <w:rPr>
+              <w:rFonts w:ascii="Arial" w:eastAsia="Arial" w:hAnsi="Arial" w:cs="Arial"/>
+              <w:color w:val="000000"/>
+            </w:rPr>
+            <w:delText>μL</w:delText>
+          </w:r>
+          <w:r>
+            <w:rPr>
+              <w:rFonts w:ascii="Arial" w:eastAsia="Arial" w:hAnsi="Arial" w:cs="Arial"/>
+              <w:color w:val="000000"/>
+            </w:rPr>
+            <w:delText xml:space="preserve"> of microbial freezer stock solutions. Each plate consisted of a single chemical treatment assayed across all 12 microbes (6 treatment and 2 control wells per microbe</w:delText>
+          </w:r>
+          <w:r>
+            <w:rPr>
+              <w:rFonts w:ascii="Arial" w:eastAsia="Arial" w:hAnsi="Arial" w:cs="Arial"/>
+              <w:color w:val="000000"/>
+            </w:rPr>
+            <w:delText>,</w:delText>
+          </w:r>
+          <w:r>
+            <w:rPr>
+              <w:rFonts w:ascii="Arial" w:eastAsia="Arial" w:hAnsi="Arial" w:cs="Arial"/>
+              <w:color w:val="000000"/>
+            </w:rPr>
+            <w:delText xml:space="preserve"> </w:delText>
+          </w:r>
+          <w:r>
+            <w:rPr>
+              <w:rFonts w:ascii="Arial" w:eastAsia="Arial" w:hAnsi="Arial" w:cs="Arial"/>
+            </w:rPr>
+            <w:delText>s</w:delText>
+          </w:r>
+          <w:r>
+            <w:rPr>
+              <w:rFonts w:ascii="Arial" w:eastAsia="Arial" w:hAnsi="Arial" w:cs="Arial"/>
+              <w:color w:val="000000"/>
+            </w:rPr>
+            <w:delText>ee</w:delText>
+          </w:r>
+        </w:del>
+        <w:del w:id="233" w:author="Tobias Mueller" w:date="2022-08-11T08:23:00Z">
+          <w:r>
+            <w:rPr>
+              <w:rFonts w:ascii="Arial" w:eastAsia="Arial" w:hAnsi="Arial" w:cs="Arial"/>
+              <w:color w:val="000000"/>
+            </w:rPr>
+            <w:delText xml:space="preserve"> Supplemental </w:delText>
+          </w:r>
+        </w:del>
+        <w:del w:id="234" w:author="Tobias Mueller" w:date="2022-08-11T08:17:00Z">
+          <w:r>
+            <w:rPr>
+              <w:rFonts w:ascii="Arial" w:eastAsia="Arial" w:hAnsi="Arial" w:cs="Arial"/>
+              <w:color w:val="000000"/>
+            </w:rPr>
+            <w:delText>Figure 1</w:delText>
+          </w:r>
+        </w:del>
+        <w:del w:id="235" w:author="Tobias Mueller" w:date="2022-08-11T08:23:00Z">
+          <w:r>
+            <w:rPr>
+              <w:rFonts w:ascii="Arial" w:eastAsia="Arial" w:hAnsi="Arial" w:cs="Arial"/>
+              <w:color w:val="000000"/>
+            </w:rPr>
+            <w:delText xml:space="preserve"> for pl</w:delText>
+          </w:r>
+          <w:r>
+            <w:rPr>
+              <w:rFonts w:ascii="Arial" w:eastAsia="Arial" w:hAnsi="Arial" w:cs="Arial"/>
+            </w:rPr>
+            <w:delText>ate mapping).</w:delText>
+          </w:r>
+        </w:del>
+        <w:del w:id="236" w:author="Tobias Mueller" w:date="2022-08-11T08:14:00Z">
+          <w:r>
+            <w:rPr>
+              <w:rFonts w:ascii="Arial" w:eastAsia="Arial" w:hAnsi="Arial" w:cs="Arial"/>
             </w:rPr>
             <w:delText xml:space="preserve"> We assigned each microbe’s location on the 96 well plate using a random number generator. We kept the location of microbes consistent across all plates to minimize variation in spatial effects across treatment plates</w:delText>
           </w:r>
         </w:del>
-        <w:del w:id="233" w:author="Tobias Mueller" w:date="2022-08-11T08:17:00Z">
+        <w:del w:id="237" w:author="Tobias Mueller" w:date="2022-08-11T08:17:00Z">
           <w:r>
             <w:rPr>
               <w:rFonts w:ascii="Arial" w:eastAsia="Arial" w:hAnsi="Arial" w:cs="Arial"/>
@@ -14095,7 +14127,7 @@
             <w:delText>.</w:delText>
           </w:r>
         </w:del>
-        <w:del w:id="234" w:author="Tobias Mueller" w:date="2022-08-11T08:23:00Z">
+        <w:del w:id="238" w:author="Tobias Mueller" w:date="2022-08-11T08:23:00Z">
           <w:r>
             <w:rPr>
               <w:rFonts w:ascii="Arial" w:eastAsia="Arial" w:hAnsi="Arial" w:cs="Arial"/>
@@ -14110,7 +14142,7 @@
             <w:delText>reader (Biotek synergy HTX, Agilent, Santa Clara CA, USA) which incubated the plate at 30°C, provided continuous linear shaking at 567cpm (3mm), and took optical density measurements at 600 nm every 15 minutes for 72 hours</w:delText>
           </w:r>
         </w:del>
-        <w:del w:id="235" w:author="Tobias Mueller" w:date="2022-08-11T08:14:00Z">
+        <w:del w:id="239" w:author="Tobias Mueller" w:date="2022-08-11T08:14:00Z">
           <w:r>
             <w:rPr>
               <w:rFonts w:ascii="Arial" w:eastAsia="Arial" w:hAnsi="Arial" w:cs="Arial"/>
@@ -14121,12 +14153,12 @@
         </w:del>
       </w:moveTo>
     </w:p>
-    <w:moveToRangeEnd w:id="221"/>
+    <w:moveToRangeEnd w:id="225"/>
     <w:p>
       <w:pPr>
         <w:spacing w:after="0" w:line="360" w:lineRule="auto"/>
         <w:rPr>
-          <w:ins w:id="236" w:author="Tobias Mueller" w:date="2022-08-11T08:07:00Z"/>
+          <w:ins w:id="240" w:author="Tobias Mueller" w:date="2022-08-11T08:07:00Z"/>
           <w:rFonts w:ascii="Arial" w:eastAsia="Arial" w:hAnsi="Arial" w:cs="Arial"/>
         </w:rPr>
       </w:pPr>
@@ -14135,7 +14167,7 @@
       <w:pPr>
         <w:spacing w:after="0" w:line="360" w:lineRule="auto"/>
         <w:rPr>
-          <w:ins w:id="237" w:author="Tobias Mueller" w:date="2022-08-11T08:08:00Z"/>
+          <w:ins w:id="241" w:author="Tobias Mueller" w:date="2022-08-11T08:08:00Z"/>
           <w:rFonts w:ascii="Arial" w:eastAsia="Arial" w:hAnsi="Arial" w:cs="Arial"/>
         </w:rPr>
       </w:pPr>
@@ -14144,7 +14176,7 @@
       <w:pPr>
         <w:spacing w:after="0" w:line="360" w:lineRule="auto"/>
         <w:rPr>
-          <w:ins w:id="238" w:author="Tobias Mueller" w:date="2022-08-11T08:08:00Z"/>
+          <w:ins w:id="242" w:author="Tobias Mueller" w:date="2022-08-11T08:08:00Z"/>
           <w:rFonts w:ascii="Arial" w:eastAsia="Arial" w:hAnsi="Arial" w:cs="Arial"/>
         </w:rPr>
       </w:pPr>
@@ -14153,7 +14185,7 @@
       <w:pPr>
         <w:spacing w:after="0" w:line="360" w:lineRule="auto"/>
         <w:rPr>
-          <w:ins w:id="239" w:author="Tobias Mueller" w:date="2022-08-31T12:28:00Z"/>
+          <w:ins w:id="243" w:author="Tobias Mueller" w:date="2022-08-31T12:28:00Z"/>
           <w:rFonts w:ascii="Arial" w:eastAsia="Arial" w:hAnsi="Arial" w:cs="Arial"/>
         </w:rPr>
       </w:pPr>
@@ -14162,7 +14194,7 @@
       <w:pPr>
         <w:spacing w:after="0" w:line="360" w:lineRule="auto"/>
         <w:rPr>
-          <w:ins w:id="240" w:author="Tobias Mueller" w:date="2022-08-31T12:28:00Z"/>
+          <w:ins w:id="244" w:author="Tobias Mueller" w:date="2022-08-31T12:28:00Z"/>
           <w:rFonts w:ascii="Arial" w:eastAsia="Arial" w:hAnsi="Arial" w:cs="Arial"/>
         </w:rPr>
       </w:pPr>
@@ -14171,7 +14203,7 @@
       <w:pPr>
         <w:spacing w:after="0" w:line="360" w:lineRule="auto"/>
         <w:rPr>
-          <w:ins w:id="241" w:author="Tobias Mueller" w:date="2022-08-31T12:28:00Z"/>
+          <w:ins w:id="245" w:author="Tobias Mueller" w:date="2022-08-31T12:28:00Z"/>
           <w:rFonts w:ascii="Arial" w:eastAsia="Arial" w:hAnsi="Arial" w:cs="Arial"/>
         </w:rPr>
       </w:pPr>
@@ -14180,7 +14212,7 @@
       <w:pPr>
         <w:spacing w:after="0" w:line="360" w:lineRule="auto"/>
         <w:rPr>
-          <w:ins w:id="242" w:author="Tobias Mueller" w:date="2022-08-31T12:28:00Z"/>
+          <w:ins w:id="246" w:author="Tobias Mueller" w:date="2022-08-31T12:28:00Z"/>
           <w:rFonts w:ascii="Arial" w:eastAsia="Arial" w:hAnsi="Arial" w:cs="Arial"/>
         </w:rPr>
       </w:pPr>
@@ -14189,7 +14221,7 @@
       <w:pPr>
         <w:spacing w:after="0" w:line="360" w:lineRule="auto"/>
         <w:rPr>
-          <w:ins w:id="243" w:author="Tobias Mueller" w:date="2022-08-31T11:22:00Z"/>
+          <w:ins w:id="247" w:author="Tobias Mueller" w:date="2022-08-31T11:22:00Z"/>
           <w:rFonts w:ascii="Arial" w:eastAsia="Arial" w:hAnsi="Arial" w:cs="Arial"/>
         </w:rPr>
       </w:pPr>
@@ -14198,7 +14230,7 @@
       <w:pPr>
         <w:spacing w:after="0" w:line="360" w:lineRule="auto"/>
         <w:rPr>
-          <w:ins w:id="244" w:author="Tobias Mueller" w:date="2022-08-31T11:22:00Z"/>
+          <w:ins w:id="248" w:author="Tobias Mueller" w:date="2022-08-31T11:22:00Z"/>
           <w:rFonts w:ascii="Arial" w:eastAsia="Arial" w:hAnsi="Arial" w:cs="Arial"/>
         </w:rPr>
       </w:pPr>
@@ -14207,27 +14239,27 @@
       <w:pPr>
         <w:spacing w:after="0" w:line="360" w:lineRule="auto"/>
         <w:rPr>
-          <w:ins w:id="245" w:author="Tobias Mueller" w:date="2022-08-11T08:08:00Z"/>
+          <w:ins w:id="249" w:author="Tobias Mueller" w:date="2022-08-11T08:08:00Z"/>
           <w:rFonts w:ascii="Arial" w:eastAsia="Arial" w:hAnsi="Arial" w:cs="Arial"/>
           <w:b/>
           <w:bCs/>
           <w:color w:val="FF0000"/>
-          <w:rPrChange w:id="246" w:author="Tobias Mueller" w:date="2022-09-07T12:13:00Z">
-            <w:rPr>
-              <w:ins w:id="247" w:author="Tobias Mueller" w:date="2022-08-11T08:08:00Z"/>
+          <w:rPrChange w:id="250" w:author="Tobias Mueller" w:date="2022-09-07T12:13:00Z">
+            <w:rPr>
+              <w:ins w:id="251" w:author="Tobias Mueller" w:date="2022-08-11T08:08:00Z"/>
               <w:rFonts w:ascii="Arial" w:eastAsia="Arial" w:hAnsi="Arial" w:cs="Arial"/>
             </w:rPr>
           </w:rPrChange>
         </w:rPr>
       </w:pPr>
-      <w:ins w:id="248" w:author="Tobias Mueller" w:date="2022-08-31T11:22:00Z">
+      <w:ins w:id="252" w:author="Tobias Mueller" w:date="2022-08-31T11:22:00Z">
         <w:r>
           <w:rPr>
             <w:rFonts w:ascii="Arial" w:eastAsia="Arial" w:hAnsi="Arial" w:cs="Arial"/>
             <w:b/>
             <w:bCs/>
             <w:color w:val="FF0000"/>
-            <w:rPrChange w:id="249" w:author="Tobias Mueller" w:date="2022-09-07T12:13:00Z">
+            <w:rPrChange w:id="253" w:author="Tobias Mueller" w:date="2022-09-07T12:13:00Z">
               <w:rPr>
                 <w:rFonts w:ascii="Arial" w:eastAsia="Arial" w:hAnsi="Arial" w:cs="Arial"/>
               </w:rPr>
@@ -14241,11 +14273,11 @@
       <w:pPr>
         <w:spacing w:after="0" w:line="360" w:lineRule="auto"/>
         <w:rPr>
-          <w:moveTo w:id="250" w:author="Tobias Mueller" w:date="2022-08-11T08:08:00Z"/>
-          <w:rFonts w:ascii="Arial" w:eastAsia="Arial" w:hAnsi="Arial" w:cs="Arial"/>
-        </w:rPr>
-      </w:pPr>
-      <w:ins w:id="251" w:author="Tobias Mueller" w:date="2022-08-11T08:08:00Z">
+          <w:moveTo w:id="254" w:author="Tobias Mueller" w:date="2022-08-11T08:08:00Z"/>
+          <w:rFonts w:ascii="Arial" w:eastAsia="Arial" w:hAnsi="Arial" w:cs="Arial"/>
+        </w:rPr>
+      </w:pPr>
+      <w:ins w:id="255" w:author="Tobias Mueller" w:date="2022-08-11T08:08:00Z">
         <w:r>
           <w:rPr>
             <w:rFonts w:ascii="Arial" w:eastAsia="Arial" w:hAnsi="Arial" w:cs="Arial"/>
@@ -14253,19 +14285,19 @@
           <w:t xml:space="preserve">Creating Microbial suspensions </w:t>
         </w:r>
       </w:ins>
-      <w:moveToRangeStart w:id="252" w:author="Tobias Mueller" w:date="2022-08-11T08:08:00Z" w:name="move111097724"/>
+      <w:moveToRangeStart w:id="256" w:author="Tobias Mueller" w:date="2022-08-11T08:08:00Z" w:name="move111097724"/>
     </w:p>
     <w:p>
       <w:pPr>
         <w:spacing w:after="0" w:line="360" w:lineRule="auto"/>
         <w:rPr>
-          <w:del w:id="253" w:author="Tobias Mueller" w:date="2022-08-31T11:22:00Z"/>
-          <w:moveTo w:id="254" w:author="Tobias Mueller" w:date="2022-08-11T08:08:00Z"/>
+          <w:del w:id="257" w:author="Tobias Mueller" w:date="2022-08-31T11:22:00Z"/>
+          <w:moveTo w:id="258" w:author="Tobias Mueller" w:date="2022-08-11T08:08:00Z"/>
           <w:rFonts w:ascii="Arial" w:eastAsia="Arial" w:hAnsi="Arial" w:cs="Arial"/>
           <w:color w:val="C00000"/>
         </w:rPr>
       </w:pPr>
-      <w:moveTo w:id="255" w:author="Tobias Mueller" w:date="2022-08-11T08:08:00Z">
+      <w:moveTo w:id="259" w:author="Tobias Mueller" w:date="2022-08-11T08:08:00Z">
         <w:r>
           <w:rPr>
             <w:rFonts w:ascii="Arial" w:eastAsia="Arial" w:hAnsi="Arial" w:cs="Arial"/>
@@ -14350,12 +14382,12 @@
         </w:r>
       </w:moveTo>
     </w:p>
-    <w:moveToRangeEnd w:id="252"/>
+    <w:moveToRangeEnd w:id="256"/>
     <w:p>
       <w:pPr>
         <w:spacing w:after="0" w:line="360" w:lineRule="auto"/>
         <w:rPr>
-          <w:ins w:id="256" w:author="Tobias Mueller" w:date="2022-08-11T08:07:00Z"/>
+          <w:ins w:id="260" w:author="Tobias Mueller" w:date="2022-08-11T08:07:00Z"/>
           <w:rFonts w:ascii="Arial" w:eastAsia="Arial" w:hAnsi="Arial" w:cs="Arial"/>
         </w:rPr>
       </w:pPr>
@@ -14382,7 +14414,7 @@
         </w:rPr>
         <w:t>Preparing synthetic nectars</w:t>
       </w:r>
-      <w:ins w:id="257" w:author="Tobias Mueller" w:date="2022-08-11T08:07:00Z">
+      <w:ins w:id="261" w:author="Tobias Mueller" w:date="2022-08-11T08:07:00Z">
         <w:r>
           <w:rPr>
             <w:rFonts w:ascii="Arial" w:eastAsia="Arial" w:hAnsi="Arial" w:cs="Arial"/>
@@ -14452,7 +14484,7 @@
         <w:rPr>
           <w:rFonts w:ascii="Arial" w:eastAsia="Arial" w:hAnsi="Arial" w:cs="Arial"/>
           <w:highlight w:val="yellow"/>
-          <w:rPrChange w:id="258" w:author="Tobias Mueller" w:date="2022-08-31T11:34:00Z">
+          <w:rPrChange w:id="262" w:author="Tobias Mueller" w:date="2022-08-31T11:34:00Z">
             <w:rPr>
               <w:rFonts w:ascii="Arial" w:eastAsia="Arial" w:hAnsi="Arial" w:cs="Arial"/>
             </w:rPr>
@@ -14460,12 +14492,12 @@
         </w:rPr>
         <w:t>This high nitrogen nectar analog was chosen so that all tested microbes could grow in the base solution to detectable levels, allowing us to test the impacts of nectar compounds</w:t>
       </w:r>
-      <w:ins w:id="259" w:author="Tobias Mueller" w:date="2022-08-31T11:33:00Z">
+      <w:ins w:id="263" w:author="Tobias Mueller" w:date="2022-08-31T11:33:00Z">
         <w:r>
           <w:rPr>
             <w:rFonts w:ascii="Arial" w:eastAsia="Arial" w:hAnsi="Arial" w:cs="Arial"/>
             <w:highlight w:val="yellow"/>
-            <w:rPrChange w:id="260" w:author="Tobias Mueller" w:date="2022-08-31T11:34:00Z">
+            <w:rPrChange w:id="264" w:author="Tobias Mueller" w:date="2022-08-31T11:34:00Z">
               <w:rPr>
                 <w:rFonts w:ascii="Arial" w:eastAsia="Arial" w:hAnsi="Arial" w:cs="Arial"/>
               </w:rPr>
@@ -14478,7 +14510,7 @@
         <w:rPr>
           <w:rFonts w:ascii="Arial" w:eastAsia="Arial" w:hAnsi="Arial" w:cs="Arial"/>
           <w:highlight w:val="yellow"/>
-          <w:rPrChange w:id="261" w:author="Tobias Mueller" w:date="2022-08-31T11:34:00Z">
+          <w:rPrChange w:id="265" w:author="Tobias Mueller" w:date="2022-08-31T11:34:00Z">
             <w:rPr>
               <w:rFonts w:ascii="Arial" w:eastAsia="Arial" w:hAnsi="Arial" w:cs="Arial"/>
             </w:rPr>
@@ -14486,12 +14518,12 @@
         </w:rPr>
         <w:t xml:space="preserve"> on growth </w:t>
       </w:r>
-      <w:ins w:id="262" w:author="Tobias Mueller" w:date="2022-08-31T11:33:00Z">
+      <w:ins w:id="266" w:author="Tobias Mueller" w:date="2022-08-31T11:33:00Z">
         <w:r>
           <w:rPr>
             <w:rFonts w:ascii="Arial" w:eastAsia="Arial" w:hAnsi="Arial" w:cs="Arial"/>
             <w:highlight w:val="yellow"/>
-            <w:rPrChange w:id="263" w:author="Tobias Mueller" w:date="2022-08-31T11:34:00Z">
+            <w:rPrChange w:id="267" w:author="Tobias Mueller" w:date="2022-08-31T11:34:00Z">
               <w:rPr>
                 <w:rFonts w:ascii="Arial" w:eastAsia="Arial" w:hAnsi="Arial" w:cs="Arial"/>
               </w:rPr>
@@ -14500,12 +14532,12 @@
           <w:t xml:space="preserve">separately </w:t>
         </w:r>
       </w:ins>
-      <w:del w:id="264" w:author="Tobias Mueller" w:date="2022-08-31T11:33:00Z">
+      <w:del w:id="268" w:author="Tobias Mueller" w:date="2022-08-31T11:33:00Z">
         <w:r>
           <w:rPr>
             <w:rFonts w:ascii="Arial" w:eastAsia="Arial" w:hAnsi="Arial" w:cs="Arial"/>
             <w:highlight w:val="yellow"/>
-            <w:rPrChange w:id="265" w:author="Tobias Mueller" w:date="2022-08-31T11:34:00Z">
+            <w:rPrChange w:id="269" w:author="Tobias Mueller" w:date="2022-08-31T11:34:00Z">
               <w:rPr>
                 <w:rFonts w:ascii="Arial" w:eastAsia="Arial" w:hAnsi="Arial" w:cs="Arial"/>
               </w:rPr>
@@ -14518,7 +14550,7 @@
         <w:rPr>
           <w:rFonts w:ascii="Arial" w:eastAsia="Arial" w:hAnsi="Arial" w:cs="Arial"/>
           <w:highlight w:val="yellow"/>
-          <w:rPrChange w:id="266" w:author="Tobias Mueller" w:date="2022-08-31T11:34:00Z">
+          <w:rPrChange w:id="270" w:author="Tobias Mueller" w:date="2022-08-31T11:34:00Z">
             <w:rPr>
               <w:rFonts w:ascii="Arial" w:eastAsia="Arial" w:hAnsi="Arial" w:cs="Arial"/>
             </w:rPr>
@@ -14526,12 +14558,12 @@
         </w:rPr>
         <w:t xml:space="preserve">from </w:t>
       </w:r>
-      <w:ins w:id="267" w:author="Tobias Mueller" w:date="2022-08-31T11:33:00Z">
+      <w:ins w:id="271" w:author="Tobias Mueller" w:date="2022-08-31T11:33:00Z">
         <w:r>
           <w:rPr>
             <w:rFonts w:ascii="Arial" w:eastAsia="Arial" w:hAnsi="Arial" w:cs="Arial"/>
             <w:highlight w:val="yellow"/>
-            <w:rPrChange w:id="268" w:author="Tobias Mueller" w:date="2022-08-31T11:34:00Z">
+            <w:rPrChange w:id="272" w:author="Tobias Mueller" w:date="2022-08-31T11:34:00Z">
               <w:rPr>
                 <w:rFonts w:ascii="Arial" w:eastAsia="Arial" w:hAnsi="Arial" w:cs="Arial"/>
               </w:rPr>
@@ -14544,7 +14576,7 @@
         <w:rPr>
           <w:rFonts w:ascii="Arial" w:eastAsia="Arial" w:hAnsi="Arial" w:cs="Arial"/>
           <w:highlight w:val="yellow"/>
-          <w:rPrChange w:id="269" w:author="Tobias Mueller" w:date="2022-08-31T11:34:00Z">
+          <w:rPrChange w:id="273" w:author="Tobias Mueller" w:date="2022-08-31T11:34:00Z">
             <w:rPr>
               <w:rFonts w:ascii="Arial" w:eastAsia="Arial" w:hAnsi="Arial" w:cs="Arial"/>
             </w:rPr>
@@ -14552,12 +14584,12 @@
         </w:rPr>
         <w:t>nutrient limitation</w:t>
       </w:r>
-      <w:ins w:id="270" w:author="Tobias Mueller" w:date="2022-08-31T11:34:00Z">
+      <w:ins w:id="274" w:author="Tobias Mueller" w:date="2022-08-31T11:34:00Z">
         <w:r>
           <w:rPr>
             <w:rFonts w:ascii="Arial" w:eastAsia="Arial" w:hAnsi="Arial" w:cs="Arial"/>
             <w:highlight w:val="yellow"/>
-            <w:rPrChange w:id="271" w:author="Tobias Mueller" w:date="2022-08-31T11:34:00Z">
+            <w:rPrChange w:id="275" w:author="Tobias Mueller" w:date="2022-08-31T11:34:00Z">
               <w:rPr>
                 <w:rFonts w:ascii="Arial" w:eastAsia="Arial" w:hAnsi="Arial" w:cs="Arial"/>
               </w:rPr>
@@ -14570,7 +14602,7 @@
         <w:rPr>
           <w:rFonts w:ascii="Arial" w:eastAsia="Arial" w:hAnsi="Arial" w:cs="Arial"/>
           <w:highlight w:val="yellow"/>
-          <w:rPrChange w:id="272" w:author="Tobias Mueller" w:date="2022-08-31T11:34:00Z">
+          <w:rPrChange w:id="276" w:author="Tobias Mueller" w:date="2022-08-31T11:34:00Z">
             <w:rPr>
               <w:rFonts w:ascii="Arial" w:eastAsia="Arial" w:hAnsi="Arial" w:cs="Arial"/>
             </w:rPr>
@@ -14583,7 +14615,7 @@
       <w:pPr>
         <w:spacing w:after="0" w:line="360" w:lineRule="auto"/>
         <w:rPr>
-          <w:del w:id="273" w:author="Tobias Mueller" w:date="2022-08-31T11:47:00Z"/>
+          <w:del w:id="277" w:author="Tobias Mueller" w:date="2022-08-31T11:47:00Z"/>
           <w:rFonts w:ascii="Arial" w:eastAsia="Arial" w:hAnsi="Arial" w:cs="Arial"/>
         </w:rPr>
       </w:pPr>
@@ -14592,12 +14624,12 @@
       <w:pPr>
         <w:spacing w:after="0" w:line="360" w:lineRule="auto"/>
         <w:rPr>
-          <w:moveFrom w:id="274" w:author="Tobias Mueller" w:date="2022-08-11T08:07:00Z"/>
-          <w:rFonts w:ascii="Arial" w:eastAsia="Arial" w:hAnsi="Arial" w:cs="Arial"/>
-        </w:rPr>
-      </w:pPr>
-      <w:moveFromRangeStart w:id="275" w:author="Tobias Mueller" w:date="2022-08-11T08:07:00Z" w:name="move111097690"/>
-      <w:moveFrom w:id="276" w:author="Tobias Mueller" w:date="2022-08-11T08:07:00Z">
+          <w:moveFrom w:id="278" w:author="Tobias Mueller" w:date="2022-08-11T08:07:00Z"/>
+          <w:rFonts w:ascii="Arial" w:eastAsia="Arial" w:hAnsi="Arial" w:cs="Arial"/>
+        </w:rPr>
+      </w:pPr>
+      <w:moveFromRangeStart w:id="279" w:author="Tobias Mueller" w:date="2022-08-11T08:07:00Z" w:name="move111097690"/>
+      <w:moveFrom w:id="280" w:author="Tobias Mueller" w:date="2022-08-11T08:07:00Z">
         <w:r>
           <w:rPr>
             <w:rFonts w:ascii="Arial" w:eastAsia="Arial" w:hAnsi="Arial" w:cs="Arial"/>
@@ -14612,11 +14644,11 @@
       <w:pPr>
         <w:spacing w:after="0" w:line="360" w:lineRule="auto"/>
         <w:rPr>
-          <w:moveFrom w:id="277" w:author="Tobias Mueller" w:date="2022-08-11T08:07:00Z"/>
-          <w:rFonts w:ascii="Arial" w:eastAsia="Arial" w:hAnsi="Arial" w:cs="Arial"/>
-        </w:rPr>
-      </w:pPr>
-      <w:moveFrom w:id="278" w:author="Tobias Mueller" w:date="2022-08-11T08:07:00Z">
+          <w:moveFrom w:id="281" w:author="Tobias Mueller" w:date="2022-08-11T08:07:00Z"/>
+          <w:rFonts w:ascii="Arial" w:eastAsia="Arial" w:hAnsi="Arial" w:cs="Arial"/>
+        </w:rPr>
+      </w:pPr>
+      <w:moveFrom w:id="282" w:author="Tobias Mueller" w:date="2022-08-11T08:07:00Z">
         <w:r>
           <w:rPr>
             <w:rFonts w:ascii="Arial" w:eastAsia="Arial" w:hAnsi="Arial" w:cs="Arial"/>
@@ -14694,12 +14726,12 @@
         </w:r>
       </w:moveFrom>
     </w:p>
-    <w:moveFromRangeEnd w:id="275"/>
+    <w:moveFromRangeEnd w:id="279"/>
     <w:p>
       <w:pPr>
         <w:spacing w:after="0" w:line="360" w:lineRule="auto"/>
         <w:rPr>
-          <w:del w:id="279" w:author="Tobias Mueller" w:date="2022-08-11T08:07:00Z"/>
+          <w:del w:id="283" w:author="Tobias Mueller" w:date="2022-08-11T08:07:00Z"/>
           <w:rFonts w:ascii="Arial" w:eastAsia="Arial" w:hAnsi="Arial" w:cs="Arial"/>
         </w:rPr>
       </w:pPr>
@@ -14708,11 +14740,11 @@
       <w:pPr>
         <w:spacing w:after="0" w:line="360" w:lineRule="auto"/>
         <w:rPr>
-          <w:del w:id="280" w:author="Tobias Mueller" w:date="2022-08-11T08:07:00Z"/>
-          <w:rFonts w:ascii="Arial" w:eastAsia="Arial" w:hAnsi="Arial" w:cs="Arial"/>
-        </w:rPr>
-      </w:pPr>
-      <w:del w:id="281" w:author="Tobias Mueller" w:date="2022-08-11T08:07:00Z">
+          <w:del w:id="284" w:author="Tobias Mueller" w:date="2022-08-11T08:07:00Z"/>
+          <w:rFonts w:ascii="Arial" w:eastAsia="Arial" w:hAnsi="Arial" w:cs="Arial"/>
+        </w:rPr>
+      </w:pPr>
+      <w:del w:id="285" w:author="Tobias Mueller" w:date="2022-08-11T08:07:00Z">
         <w:r>
           <w:rPr>
             <w:rFonts w:ascii="Arial" w:eastAsia="Arial" w:hAnsi="Arial" w:cs="Arial"/>
@@ -14727,12 +14759,12 @@
       <w:pPr>
         <w:spacing w:after="0" w:line="360" w:lineRule="auto"/>
         <w:rPr>
-          <w:del w:id="282" w:author="Tobias Mueller" w:date="2022-08-11T08:07:00Z"/>
+          <w:del w:id="286" w:author="Tobias Mueller" w:date="2022-08-11T08:07:00Z"/>
           <w:rFonts w:ascii="Arial" w:eastAsia="Arial" w:hAnsi="Arial" w:cs="Arial"/>
           <w:color w:val="202122"/>
         </w:rPr>
       </w:pPr>
-      <w:del w:id="283" w:author="Tobias Mueller" w:date="2022-08-11T08:07:00Z">
+      <w:del w:id="287" w:author="Tobias Mueller" w:date="2022-08-11T08:07:00Z">
         <w:r>
           <w:rPr>
             <w:rFonts w:ascii="Arial" w:eastAsia="Arial" w:hAnsi="Arial" w:cs="Arial"/>
@@ -14985,7 +15017,7 @@
           <w:delText xml:space="preserve"> </w:delText>
         </w:r>
       </w:del>
-      <w:customXmlDelRangeStart w:id="284" w:author="Tobias Mueller" w:date="2022-08-11T08:07:00Z"/>
+      <w:customXmlDelRangeStart w:id="288" w:author="Tobias Mueller" w:date="2022-08-11T08:07:00Z"/>
       <w:sdt>
         <w:sdtPr>
           <w:rPr>
@@ -14995,12 +15027,12 @@
           <w:id w:val="66304241"/>
         </w:sdtPr>
         <w:sdtContent>
-          <w:customXmlDelRangeEnd w:id="284"/>
-          <w:customXmlDelRangeStart w:id="285" w:author="Tobias Mueller" w:date="2022-08-11T08:07:00Z"/>
+          <w:customXmlDelRangeEnd w:id="288"/>
+          <w:customXmlDelRangeStart w:id="289" w:author="Tobias Mueller" w:date="2022-08-11T08:07:00Z"/>
         </w:sdtContent>
       </w:sdt>
-      <w:customXmlDelRangeEnd w:id="285"/>
-      <w:del w:id="286" w:author="Tobias Mueller" w:date="2022-08-11T08:07:00Z">
+      <w:customXmlDelRangeEnd w:id="289"/>
+      <w:del w:id="290" w:author="Tobias Mueller" w:date="2022-08-11T08:07:00Z">
         <w:r>
           <w:rPr>
             <w:rFonts w:ascii="Arial" w:eastAsia="Arial" w:hAnsi="Arial" w:cs="Arial"/>
@@ -15014,7 +15046,7 @@
       <w:pPr>
         <w:spacing w:after="0" w:line="360" w:lineRule="auto"/>
         <w:rPr>
-          <w:del w:id="287" w:author="Tobias Mueller" w:date="2022-08-11T08:07:00Z"/>
+          <w:del w:id="291" w:author="Tobias Mueller" w:date="2022-08-11T08:07:00Z"/>
           <w:rFonts w:ascii="Arial" w:eastAsia="Arial" w:hAnsi="Arial" w:cs="Arial"/>
         </w:rPr>
       </w:pPr>
@@ -15023,12 +15055,12 @@
       <w:pPr>
         <w:spacing w:after="0" w:line="360" w:lineRule="auto"/>
         <w:rPr>
-          <w:del w:id="288" w:author="Tobias Mueller" w:date="2022-08-11T08:07:00Z"/>
-          <w:rFonts w:ascii="Arial" w:eastAsia="Arial" w:hAnsi="Arial" w:cs="Arial"/>
-          <w:color w:val="000000"/>
-        </w:rPr>
-      </w:pPr>
-      <w:del w:id="289" w:author="Tobias Mueller" w:date="2022-08-11T08:07:00Z">
+          <w:del w:id="292" w:author="Tobias Mueller" w:date="2022-08-11T08:07:00Z"/>
+          <w:rFonts w:ascii="Arial" w:eastAsia="Arial" w:hAnsi="Arial" w:cs="Arial"/>
+          <w:color w:val="000000"/>
+        </w:rPr>
+      </w:pPr>
+      <w:del w:id="293" w:author="Tobias Mueller" w:date="2022-08-11T08:07:00Z">
         <w:r>
           <w:rPr>
             <w:rFonts w:ascii="Arial" w:eastAsia="Arial" w:hAnsi="Arial" w:cs="Arial"/>
@@ -15087,7 +15119,7 @@
           <w:delText>g/ml deltaline, 100ng/ml linalool, and 1% EtOH.</w:delText>
         </w:r>
       </w:del>
-      <w:del w:id="290" w:author="Tobias Mueller" w:date="2022-08-11T08:06:00Z">
+      <w:del w:id="294" w:author="Tobias Mueller" w:date="2022-08-11T08:06:00Z">
         <w:r>
           <w:rPr>
             <w:rFonts w:ascii="Arial" w:eastAsia="Arial" w:hAnsi="Arial" w:cs="Arial"/>
@@ -15096,7 +15128,7 @@
           <w:delText xml:space="preserve"> We did not include LTP due to a limited amount of protein available for assays and did not include 30% sucrose as it showed no significant impacts on growth during our plate reader assays</w:delText>
         </w:r>
       </w:del>
-      <w:del w:id="291" w:author="Tobias Mueller" w:date="2022-08-11T08:07:00Z">
+      <w:del w:id="295" w:author="Tobias Mueller" w:date="2022-08-11T08:07:00Z">
         <w:r>
           <w:rPr>
             <w:rFonts w:ascii="Arial" w:eastAsia="Arial" w:hAnsi="Arial" w:cs="Arial"/>
@@ -15110,7 +15142,7 @@
       <w:pPr>
         <w:spacing w:after="0" w:line="360" w:lineRule="auto"/>
         <w:rPr>
-          <w:ins w:id="292" w:author="Tobias Mueller" w:date="2022-08-11T08:06:00Z"/>
+          <w:ins w:id="296" w:author="Tobias Mueller" w:date="2022-08-11T08:06:00Z"/>
           <w:rFonts w:ascii="Arial" w:eastAsia="Arial" w:hAnsi="Arial" w:cs="Arial"/>
         </w:rPr>
       </w:pPr>
@@ -15122,7 +15154,7 @@
           <w:rFonts w:ascii="Arial" w:eastAsia="Arial" w:hAnsi="Arial" w:cs="Arial"/>
         </w:rPr>
       </w:pPr>
-      <w:ins w:id="293" w:author="Tobias Mueller" w:date="2022-08-11T08:06:00Z">
+      <w:ins w:id="297" w:author="Tobias Mueller" w:date="2022-08-11T08:06:00Z">
         <w:r>
           <w:rPr>
             <w:rFonts w:ascii="Arial" w:eastAsia="Arial" w:hAnsi="Arial" w:cs="Arial"/>
@@ -15604,7 +15636,7 @@
           <w:rFonts w:ascii="Arial" w:eastAsia="Arial" w:hAnsi="Arial" w:cs="Arial"/>
         </w:rPr>
       </w:pPr>
-      <w:ins w:id="294" w:author="Tobias Mueller" w:date="2022-08-31T11:23:00Z">
+      <w:ins w:id="298" w:author="Tobias Mueller" w:date="2022-08-31T11:23:00Z">
         <w:r>
           <w:rPr>
             <w:rFonts w:ascii="Arial" w:eastAsia="Arial" w:hAnsi="Arial" w:cs="Arial"/>
@@ -16035,7 +16067,7 @@
       <w:pPr>
         <w:spacing w:after="0" w:line="360" w:lineRule="auto"/>
         <w:rPr>
-          <w:del w:id="295" w:author="Tobias Mueller" w:date="2022-08-31T11:23:00Z"/>
+          <w:del w:id="299" w:author="Tobias Mueller" w:date="2022-08-31T11:23:00Z"/>
           <w:rFonts w:ascii="Arial" w:eastAsia="Arial" w:hAnsi="Arial" w:cs="Arial"/>
         </w:rPr>
       </w:pPr>
@@ -16044,13 +16076,13 @@
       <w:pPr>
         <w:spacing w:after="0" w:line="360" w:lineRule="auto"/>
         <w:rPr>
-          <w:moveFrom w:id="296" w:author="Tobias Mueller" w:date="2022-08-31T09:41:00Z"/>
+          <w:moveFrom w:id="300" w:author="Tobias Mueller" w:date="2022-08-31T09:41:00Z"/>
           <w:rFonts w:ascii="Arial" w:eastAsia="Arial" w:hAnsi="Arial" w:cs="Arial"/>
           <w:color w:val="FF0000"/>
         </w:rPr>
       </w:pPr>
-      <w:moveFromRangeStart w:id="297" w:author="Tobias Mueller" w:date="2022-08-31T09:41:00Z" w:name="move112831319"/>
-      <w:moveFrom w:id="298" w:author="Tobias Mueller" w:date="2022-08-31T09:41:00Z">
+      <w:moveFromRangeStart w:id="301" w:author="Tobias Mueller" w:date="2022-08-31T09:41:00Z" w:name="move112831319"/>
+      <w:moveFrom w:id="302" w:author="Tobias Mueller" w:date="2022-08-31T09:41:00Z">
         <w:r>
           <w:rPr>
             <w:rFonts w:ascii="Arial" w:eastAsia="Arial" w:hAnsi="Arial" w:cs="Arial"/>
@@ -16293,7 +16325,7 @@
         </w:r>
       </w:moveFrom>
     </w:p>
-    <w:moveFromRangeEnd w:id="297"/>
+    <w:moveFromRangeEnd w:id="301"/>
     <w:p>
       <w:pPr>
         <w:spacing w:after="0" w:line="360" w:lineRule="auto"/>
@@ -16621,7 +16653,7 @@
       <w:pPr>
         <w:spacing w:after="0" w:line="360" w:lineRule="auto"/>
         <w:rPr>
-          <w:ins w:id="299" w:author="Tobias Mueller" w:date="2022-09-06T16:49:00Z"/>
+          <w:ins w:id="303" w:author="Tobias Mueller" w:date="2022-09-06T16:49:00Z"/>
           <w:rFonts w:ascii="Arial" w:eastAsia="Arial" w:hAnsi="Arial" w:cs="Arial"/>
         </w:rPr>
       </w:pPr>
@@ -16650,7 +16682,7 @@
       <w:pPr>
         <w:spacing w:after="0" w:line="360" w:lineRule="auto"/>
         <w:rPr>
-          <w:ins w:id="300" w:author="Tobias Mueller" w:date="2022-09-06T16:49:00Z"/>
+          <w:ins w:id="304" w:author="Tobias Mueller" w:date="2022-09-06T16:49:00Z"/>
           <w:rFonts w:ascii="Arial" w:eastAsia="Arial" w:hAnsi="Arial" w:cs="Arial"/>
         </w:rPr>
       </w:pPr>
@@ -16659,19 +16691,19 @@
       <w:pPr>
         <w:spacing w:after="0" w:line="360" w:lineRule="auto"/>
         <w:rPr>
-          <w:ins w:id="301" w:author="Tobias Mueller" w:date="2022-09-06T16:49:00Z"/>
+          <w:ins w:id="305" w:author="Tobias Mueller" w:date="2022-09-06T16:49:00Z"/>
           <w:rFonts w:ascii="Arial" w:eastAsia="Arial" w:hAnsi="Arial" w:cs="Arial"/>
           <w:i/>
           <w:iCs/>
         </w:rPr>
       </w:pPr>
-      <w:ins w:id="302" w:author="Tobias Mueller" w:date="2022-09-06T16:49:00Z">
+      <w:ins w:id="306" w:author="Tobias Mueller" w:date="2022-09-06T16:49:00Z">
         <w:r>
           <w:rPr>
             <w:rFonts w:ascii="Arial" w:eastAsia="Arial" w:hAnsi="Arial" w:cs="Arial"/>
             <w:i/>
             <w:iCs/>
-            <w:rPrChange w:id="303" w:author="Tobias Mueller" w:date="2022-09-06T16:49:00Z">
+            <w:rPrChange w:id="307" w:author="Tobias Mueller" w:date="2022-09-06T16:49:00Z">
               <w:rPr>
                 <w:rFonts w:ascii="Arial" w:eastAsia="Arial" w:hAnsi="Arial" w:cs="Arial"/>
               </w:rPr>
@@ -16688,7 +16720,7 @@
           <w:rFonts w:ascii="Arial" w:eastAsia="Arial" w:hAnsi="Arial" w:cs="Arial"/>
         </w:rPr>
       </w:pPr>
-      <w:ins w:id="304" w:author="Tobias Mueller" w:date="2022-09-06T16:49:00Z">
+      <w:ins w:id="308" w:author="Tobias Mueller" w:date="2022-09-06T16:49:00Z">
         <w:r>
           <w:rPr>
             <w:rFonts w:ascii="Arial" w:eastAsia="Arial" w:hAnsi="Arial" w:cs="Arial"/>
@@ -16697,58 +16729,12 @@
           <w:t>To determine if there was an effect of relatedness o</w:t>
         </w:r>
       </w:ins>
-      <w:ins w:id="305" w:author="Tobias Mueller" w:date="2022-09-06T16:56:00Z">
+      <w:ins w:id="309" w:author="Tobias Mueller" w:date="2022-09-06T16:56:00Z">
         <w:r>
           <w:rPr>
             <w:rFonts w:ascii="Arial" w:eastAsia="Arial" w:hAnsi="Arial" w:cs="Arial"/>
           </w:rPr>
           <w:t>n</w:t>
-        </w:r>
-      </w:ins>
-      <w:ins w:id="306" w:author="Tobias Mueller" w:date="2022-09-06T16:49:00Z">
-        <w:r>
-          <w:rPr>
-            <w:rFonts w:ascii="Arial" w:eastAsia="Arial" w:hAnsi="Arial" w:cs="Arial"/>
-          </w:rPr>
-          <w:t xml:space="preserve"> the growth or </w:t>
-        </w:r>
-      </w:ins>
-      <w:ins w:id="307" w:author="Tobias Mueller" w:date="2022-09-06T16:56:00Z">
-        <w:r>
-          <w:rPr>
-            <w:rFonts w:ascii="Arial" w:eastAsia="Arial" w:hAnsi="Arial" w:cs="Arial"/>
-          </w:rPr>
-          <w:t>inhibition</w:t>
-        </w:r>
-      </w:ins>
-      <w:ins w:id="308" w:author="Tobias Mueller" w:date="2022-09-06T16:49:00Z">
-        <w:r>
-          <w:rPr>
-            <w:rFonts w:ascii="Arial" w:eastAsia="Arial" w:hAnsi="Arial" w:cs="Arial"/>
-          </w:rPr>
-          <w:t xml:space="preserve"> of </w:t>
-        </w:r>
-        <w:proofErr w:type="gramStart"/>
-        <w:r>
-          <w:rPr>
-            <w:rFonts w:ascii="Arial" w:eastAsia="Arial" w:hAnsi="Arial" w:cs="Arial"/>
-          </w:rPr>
-          <w:t>microbes</w:t>
-        </w:r>
-        <w:proofErr w:type="gramEnd"/>
-        <w:r>
-          <w:rPr>
-            <w:rFonts w:ascii="Arial" w:eastAsia="Arial" w:hAnsi="Arial" w:cs="Arial"/>
-          </w:rPr>
-          <w:t xml:space="preserve"> we calculated both Pagles lambda as well as </w:t>
-        </w:r>
-      </w:ins>
-      <w:ins w:id="309" w:author="Tobias Mueller" w:date="2022-09-06T16:50:00Z">
-        <w:r>
-          <w:rPr>
-            <w:rFonts w:ascii="Arial" w:eastAsia="Arial" w:hAnsi="Arial" w:cs="Arial"/>
-          </w:rPr>
-          <w:t>B</w:t>
         </w:r>
       </w:ins>
       <w:ins w:id="310" w:author="Tobias Mueller" w:date="2022-09-06T16:49:00Z">
@@ -16756,10 +16742,56 @@
           <w:rPr>
             <w:rFonts w:ascii="Arial" w:eastAsia="Arial" w:hAnsi="Arial" w:cs="Arial"/>
           </w:rPr>
+          <w:t xml:space="preserve"> the growth or </w:t>
+        </w:r>
+      </w:ins>
+      <w:ins w:id="311" w:author="Tobias Mueller" w:date="2022-09-06T16:56:00Z">
+        <w:r>
+          <w:rPr>
+            <w:rFonts w:ascii="Arial" w:eastAsia="Arial" w:hAnsi="Arial" w:cs="Arial"/>
+          </w:rPr>
+          <w:t>inhibition</w:t>
+        </w:r>
+      </w:ins>
+      <w:ins w:id="312" w:author="Tobias Mueller" w:date="2022-09-06T16:49:00Z">
+        <w:r>
+          <w:rPr>
+            <w:rFonts w:ascii="Arial" w:eastAsia="Arial" w:hAnsi="Arial" w:cs="Arial"/>
+          </w:rPr>
+          <w:t xml:space="preserve"> of </w:t>
+        </w:r>
+        <w:proofErr w:type="gramStart"/>
+        <w:r>
+          <w:rPr>
+            <w:rFonts w:ascii="Arial" w:eastAsia="Arial" w:hAnsi="Arial" w:cs="Arial"/>
+          </w:rPr>
+          <w:t>microbes</w:t>
+        </w:r>
+        <w:proofErr w:type="gramEnd"/>
+        <w:r>
+          <w:rPr>
+            <w:rFonts w:ascii="Arial" w:eastAsia="Arial" w:hAnsi="Arial" w:cs="Arial"/>
+          </w:rPr>
+          <w:t xml:space="preserve"> we calculated both Pagles lambda as well as </w:t>
+        </w:r>
+      </w:ins>
+      <w:ins w:id="313" w:author="Tobias Mueller" w:date="2022-09-06T16:50:00Z">
+        <w:r>
+          <w:rPr>
+            <w:rFonts w:ascii="Arial" w:eastAsia="Arial" w:hAnsi="Arial" w:cs="Arial"/>
+          </w:rPr>
+          <w:t>B</w:t>
+        </w:r>
+      </w:ins>
+      <w:ins w:id="314" w:author="Tobias Mueller" w:date="2022-09-06T16:49:00Z">
+        <w:r>
+          <w:rPr>
+            <w:rFonts w:ascii="Arial" w:eastAsia="Arial" w:hAnsi="Arial" w:cs="Arial"/>
+          </w:rPr>
           <w:t xml:space="preserve">lomberg’s </w:t>
         </w:r>
       </w:ins>
-      <w:ins w:id="311" w:author="Tobias Mueller" w:date="2022-09-06T16:50:00Z">
+      <w:ins w:id="315" w:author="Tobias Mueller" w:date="2022-09-06T16:50:00Z">
         <w:r>
           <w:rPr>
             <w:rFonts w:ascii="Arial" w:eastAsia="Arial" w:hAnsi="Arial" w:cs="Arial"/>
@@ -16781,7 +16813,7 @@
           <w:t xml:space="preserve"> package in R. </w:t>
         </w:r>
       </w:ins>
-      <w:ins w:id="312" w:author="Tobias Mueller" w:date="2022-09-07T12:31:00Z">
+      <w:ins w:id="316" w:author="Tobias Mueller" w:date="2022-09-07T12:31:00Z">
         <w:r>
           <w:rPr>
             <w:rFonts w:ascii="Arial" w:eastAsia="Arial" w:hAnsi="Arial" w:cs="Arial"/>
@@ -16831,7 +16863,7 @@
           <w:t xml:space="preserve"> </w:t>
         </w:r>
       </w:ins>
-      <w:ins w:id="313" w:author="Tobias Mueller" w:date="2022-09-06T16:51:00Z">
+      <w:ins w:id="317" w:author="Tobias Mueller" w:date="2022-09-06T16:51:00Z">
         <w:r>
           <w:rPr>
             <w:rFonts w:ascii="Arial" w:eastAsia="Arial" w:hAnsi="Arial" w:cs="Arial"/>
@@ -16839,7 +16871,7 @@
           <w:t>Phylogenetic trees with divergence times</w:t>
         </w:r>
       </w:ins>
-      <w:ins w:id="314" w:author="Tobias Mueller" w:date="2022-09-06T16:50:00Z">
+      <w:ins w:id="318" w:author="Tobias Mueller" w:date="2022-09-06T16:50:00Z">
         <w:r>
           <w:rPr>
             <w:rFonts w:ascii="Arial" w:eastAsia="Arial" w:hAnsi="Arial" w:cs="Arial"/>
@@ -16861,7 +16893,7 @@
           <w:t xml:space="preserve"> of Life</w:t>
         </w:r>
       </w:ins>
-      <w:ins w:id="315" w:author="Tobias Mueller" w:date="2022-09-07T11:40:00Z">
+      <w:ins w:id="319" w:author="Tobias Mueller" w:date="2022-09-07T11:40:00Z">
         <w:r>
           <w:rPr>
             <w:rFonts w:ascii="Arial" w:eastAsia="Arial" w:hAnsi="Arial" w:cs="Arial"/>
@@ -16916,79 +16948,19 @@
         </w:rPr>
         <w:fldChar w:fldCharType="end"/>
       </w:r>
-      <w:ins w:id="316" w:author="Tobias Mueller" w:date="2022-09-06T16:52:00Z">
+      <w:ins w:id="320" w:author="Tobias Mueller" w:date="2022-09-06T16:52:00Z">
         <w:r>
           <w:rPr>
             <w:rFonts w:ascii="Arial" w:eastAsia="Arial" w:hAnsi="Arial" w:cs="Arial"/>
           </w:rPr>
           <w:t>.</w:t>
         </w:r>
-        <w:commentRangeStart w:id="317"/>
+        <w:commentRangeStart w:id="321"/>
         <w:r>
           <w:rPr>
             <w:rFonts w:ascii="Arial" w:eastAsia="Arial" w:hAnsi="Arial" w:cs="Arial"/>
           </w:rPr>
           <w:t xml:space="preserve"> </w:t>
-        </w:r>
-      </w:ins>
-      <w:ins w:id="318" w:author="Tobias Mueller" w:date="2022-09-07T11:42:00Z">
-        <w:r>
-          <w:rPr>
-            <w:rFonts w:ascii="Arial" w:eastAsia="Arial" w:hAnsi="Arial" w:cs="Arial"/>
-          </w:rPr>
-          <w:t xml:space="preserve">For </w:t>
-        </w:r>
-        <w:proofErr w:type="spellStart"/>
-        <w:r>
-          <w:rPr>
-            <w:rFonts w:ascii="Arial" w:eastAsia="Arial" w:hAnsi="Arial" w:cs="Arial"/>
-          </w:rPr>
-          <w:t>Rhodot</w:t>
-        </w:r>
-      </w:ins>
-      <w:ins w:id="319" w:author="Tobias Mueller" w:date="2022-09-07T11:47:00Z">
-        <w:r>
-          <w:rPr>
-            <w:rFonts w:ascii="Arial" w:eastAsia="Arial" w:hAnsi="Arial" w:cs="Arial"/>
-          </w:rPr>
-          <w:t>o</w:t>
-        </w:r>
-      </w:ins>
-      <w:ins w:id="320" w:author="Tobias Mueller" w:date="2022-09-07T11:42:00Z">
-        <w:r>
-          <w:rPr>
-            <w:rFonts w:ascii="Arial" w:eastAsia="Arial" w:hAnsi="Arial" w:cs="Arial"/>
-          </w:rPr>
-          <w:t>rula</w:t>
-        </w:r>
-        <w:proofErr w:type="spellEnd"/>
-        <w:r>
-          <w:rPr>
-            <w:rFonts w:ascii="Arial" w:eastAsia="Arial" w:hAnsi="Arial" w:cs="Arial"/>
-          </w:rPr>
-          <w:t xml:space="preserve"> </w:t>
-        </w:r>
-        <w:proofErr w:type="spellStart"/>
-        <w:r>
-          <w:rPr>
-            <w:rFonts w:ascii="Arial" w:eastAsia="Arial" w:hAnsi="Arial" w:cs="Arial"/>
-          </w:rPr>
-          <w:t>fujinensis</w:t>
-        </w:r>
-        <w:proofErr w:type="spellEnd"/>
-        <w:r>
-          <w:rPr>
-            <w:rFonts w:ascii="Arial" w:eastAsia="Arial" w:hAnsi="Arial" w:cs="Arial"/>
-          </w:rPr>
-          <w:t xml:space="preserve">, </w:t>
-        </w:r>
-      </w:ins>
-      <w:ins w:id="321" w:author="Tobias Mueller" w:date="2022-09-07T11:58:00Z">
-        <w:r>
-          <w:rPr>
-            <w:rFonts w:ascii="Arial" w:eastAsia="Arial" w:hAnsi="Arial" w:cs="Arial"/>
-          </w:rPr>
-          <w:t>no NCBI data</w:t>
         </w:r>
       </w:ins>
       <w:ins w:id="322" w:author="Tobias Mueller" w:date="2022-09-07T11:42:00Z">
@@ -16996,15 +16968,22 @@
           <w:rPr>
             <w:rFonts w:ascii="Arial" w:eastAsia="Arial" w:hAnsi="Arial" w:cs="Arial"/>
           </w:rPr>
-          <w:t xml:space="preserve"> was available so </w:t>
+          <w:t xml:space="preserve">For </w:t>
+        </w:r>
+        <w:proofErr w:type="spellStart"/>
+        <w:r>
+          <w:rPr>
+            <w:rFonts w:ascii="Arial" w:eastAsia="Arial" w:hAnsi="Arial" w:cs="Arial"/>
+          </w:rPr>
+          <w:t>Rhodot</w:t>
         </w:r>
       </w:ins>
-      <w:ins w:id="323" w:author="Tobias Mueller" w:date="2022-09-07T11:59:00Z">
-        <w:r>
-          <w:rPr>
-            <w:rFonts w:ascii="Arial" w:eastAsia="Arial" w:hAnsi="Arial" w:cs="Arial"/>
-          </w:rPr>
-          <w:t xml:space="preserve">it </w:t>
+      <w:ins w:id="323" w:author="Tobias Mueller" w:date="2022-09-07T11:47:00Z">
+        <w:r>
+          <w:rPr>
+            <w:rFonts w:ascii="Arial" w:eastAsia="Arial" w:hAnsi="Arial" w:cs="Arial"/>
+          </w:rPr>
+          <w:t>o</w:t>
         </w:r>
       </w:ins>
       <w:ins w:id="324" w:author="Tobias Mueller" w:date="2022-09-07T11:42:00Z">
@@ -17012,43 +16991,64 @@
           <w:rPr>
             <w:rFonts w:ascii="Arial" w:eastAsia="Arial" w:hAnsi="Arial" w:cs="Arial"/>
           </w:rPr>
+          <w:t>rula</w:t>
+        </w:r>
+        <w:proofErr w:type="spellEnd"/>
+        <w:r>
+          <w:rPr>
+            <w:rFonts w:ascii="Arial" w:eastAsia="Arial" w:hAnsi="Arial" w:cs="Arial"/>
+          </w:rPr>
+          <w:t xml:space="preserve"> </w:t>
+        </w:r>
+        <w:proofErr w:type="spellStart"/>
+        <w:r>
+          <w:rPr>
+            <w:rFonts w:ascii="Arial" w:eastAsia="Arial" w:hAnsi="Arial" w:cs="Arial"/>
+          </w:rPr>
+          <w:t>fujinensis</w:t>
+        </w:r>
+        <w:proofErr w:type="spellEnd"/>
+        <w:r>
+          <w:rPr>
+            <w:rFonts w:ascii="Arial" w:eastAsia="Arial" w:hAnsi="Arial" w:cs="Arial"/>
+          </w:rPr>
+          <w:t xml:space="preserve">, </w:t>
+        </w:r>
+      </w:ins>
+      <w:ins w:id="325" w:author="Tobias Mueller" w:date="2022-09-07T11:58:00Z">
+        <w:r>
+          <w:rPr>
+            <w:rFonts w:ascii="Arial" w:eastAsia="Arial" w:hAnsi="Arial" w:cs="Arial"/>
+          </w:rPr>
+          <w:t>no NCBI data</w:t>
+        </w:r>
+      </w:ins>
+      <w:ins w:id="326" w:author="Tobias Mueller" w:date="2022-09-07T11:42:00Z">
+        <w:r>
+          <w:rPr>
+            <w:rFonts w:ascii="Arial" w:eastAsia="Arial" w:hAnsi="Arial" w:cs="Arial"/>
+          </w:rPr>
+          <w:t xml:space="preserve"> was available so </w:t>
+        </w:r>
+      </w:ins>
+      <w:ins w:id="327" w:author="Tobias Mueller" w:date="2022-09-07T11:59:00Z">
+        <w:r>
+          <w:rPr>
+            <w:rFonts w:ascii="Arial" w:eastAsia="Arial" w:hAnsi="Arial" w:cs="Arial"/>
+          </w:rPr>
+          <w:t xml:space="preserve">it </w:t>
+        </w:r>
+      </w:ins>
+      <w:ins w:id="328" w:author="Tobias Mueller" w:date="2022-09-07T11:42:00Z">
+        <w:r>
+          <w:rPr>
+            <w:rFonts w:ascii="Arial" w:eastAsia="Arial" w:hAnsi="Arial" w:cs="Arial"/>
+          </w:rPr>
           <w:t xml:space="preserve">was replaced with </w:t>
         </w:r>
       </w:ins>
       <w:proofErr w:type="spellStart"/>
-      <w:ins w:id="325" w:author="Tobias Mueller" w:date="2022-09-07T11:43:00Z">
-        <w:r>
-          <w:rPr>
-            <w:rFonts w:ascii="Arial" w:eastAsia="Arial" w:hAnsi="Arial" w:cs="Arial"/>
-            <w:rPrChange w:id="326" w:author="Tobias Mueller" w:date="2022-09-07T11:47:00Z">
-              <w:rPr/>
-            </w:rPrChange>
-          </w:rPr>
-          <w:t>Rhodotorula</w:t>
-        </w:r>
-        <w:proofErr w:type="spellEnd"/>
-        <w:r>
-          <w:rPr>
-            <w:rFonts w:ascii="Arial" w:eastAsia="Arial" w:hAnsi="Arial" w:cs="Arial"/>
-            <w:rPrChange w:id="327" w:author="Tobias Mueller" w:date="2022-09-07T11:47:00Z">
-              <w:rPr/>
-            </w:rPrChange>
-          </w:rPr>
-          <w:t xml:space="preserve"> </w:t>
-        </w:r>
-        <w:proofErr w:type="spellStart"/>
-        <w:r>
-          <w:rPr>
-            <w:rFonts w:ascii="Arial" w:eastAsia="Arial" w:hAnsi="Arial" w:cs="Arial"/>
-            <w:rPrChange w:id="328" w:author="Tobias Mueller" w:date="2022-09-07T11:47:00Z">
-              <w:rPr/>
-            </w:rPrChange>
-          </w:rPr>
-          <w:t>graminis</w:t>
-        </w:r>
-      </w:ins>
-      <w:proofErr w:type="spellEnd"/>
-      <w:ins w:id="329" w:author="Tobias Mueller" w:date="2022-09-07T11:44:00Z">
+      <w:ins w:id="329" w:author="Tobias Mueller" w:date="2022-09-07T11:43:00Z">
         <w:r>
           <w:rPr>
             <w:rFonts w:ascii="Arial" w:eastAsia="Arial" w:hAnsi="Arial" w:cs="Arial"/>
@@ -17056,9 +17056,9 @@
               <w:rPr/>
             </w:rPrChange>
           </w:rPr>
-          <w:t xml:space="preserve"> and </w:t>
-        </w:r>
-        <w:proofErr w:type="spellStart"/>
+          <w:t>Rhodotorula</w:t>
+        </w:r>
+        <w:proofErr w:type="spellEnd"/>
         <w:r>
           <w:rPr>
             <w:rFonts w:ascii="Arial" w:eastAsia="Arial" w:hAnsi="Arial" w:cs="Arial"/>
@@ -17066,9 +17066,9 @@
               <w:rPr/>
             </w:rPrChange>
           </w:rPr>
-          <w:t>Auerobasidium</w:t>
-        </w:r>
-        <w:proofErr w:type="spellEnd"/>
+          <w:t xml:space="preserve"> </w:t>
+        </w:r>
+        <w:proofErr w:type="spellStart"/>
         <w:r>
           <w:rPr>
             <w:rFonts w:ascii="Arial" w:eastAsia="Arial" w:hAnsi="Arial" w:cs="Arial"/>
@@ -17076,19 +17076,11 @@
               <w:rPr/>
             </w:rPrChange>
           </w:rPr>
-          <w:t xml:space="preserve"> </w:t>
-        </w:r>
-        <w:proofErr w:type="spellStart"/>
-        <w:r>
-          <w:rPr>
-            <w:rFonts w:ascii="Arial" w:eastAsia="Arial" w:hAnsi="Arial" w:cs="Arial"/>
-            <w:rPrChange w:id="333" w:author="Tobias Mueller" w:date="2022-09-07T11:47:00Z">
-              <w:rPr/>
-            </w:rPrChange>
-          </w:rPr>
-          <w:t>pallulans</w:t>
-        </w:r>
-        <w:proofErr w:type="spellEnd"/>
+          <w:t>graminis</w:t>
+        </w:r>
+      </w:ins>
+      <w:proofErr w:type="spellEnd"/>
+      <w:ins w:id="333" w:author="Tobias Mueller" w:date="2022-09-07T11:44:00Z">
         <w:r>
           <w:rPr>
             <w:rFonts w:ascii="Arial" w:eastAsia="Arial" w:hAnsi="Arial" w:cs="Arial"/>
@@ -17096,18 +17088,29 @@
               <w:rPr/>
             </w:rPrChange>
           </w:rPr>
-          <w:t xml:space="preserve"> was replaced with the co</w:t>
-        </w:r>
-      </w:ins>
-      <w:ins w:id="335" w:author="Tobias Mueller" w:date="2022-09-07T11:47:00Z">
-        <w:r>
-          <w:rPr>
-            <w:rFonts w:ascii="Arial" w:eastAsia="Arial" w:hAnsi="Arial" w:cs="Arial"/>
-          </w:rPr>
-          <w:t>-</w:t>
-        </w:r>
-      </w:ins>
-      <w:ins w:id="336" w:author="Tobias Mueller" w:date="2022-09-07T11:44:00Z">
+          <w:t xml:space="preserve"> and </w:t>
+        </w:r>
+        <w:proofErr w:type="spellStart"/>
+        <w:r>
+          <w:rPr>
+            <w:rFonts w:ascii="Arial" w:eastAsia="Arial" w:hAnsi="Arial" w:cs="Arial"/>
+            <w:rPrChange w:id="335" w:author="Tobias Mueller" w:date="2022-09-07T11:47:00Z">
+              <w:rPr/>
+            </w:rPrChange>
+          </w:rPr>
+          <w:t>Auerobasidium</w:t>
+        </w:r>
+        <w:proofErr w:type="spellEnd"/>
+        <w:r>
+          <w:rPr>
+            <w:rFonts w:ascii="Arial" w:eastAsia="Arial" w:hAnsi="Arial" w:cs="Arial"/>
+            <w:rPrChange w:id="336" w:author="Tobias Mueller" w:date="2022-09-07T11:47:00Z">
+              <w:rPr/>
+            </w:rPrChange>
+          </w:rPr>
+          <w:t xml:space="preserve"> </w:t>
+        </w:r>
+        <w:proofErr w:type="spellStart"/>
         <w:r>
           <w:rPr>
             <w:rFonts w:ascii="Arial" w:eastAsia="Arial" w:hAnsi="Arial" w:cs="Arial"/>
@@ -17115,9 +17118,9 @@
               <w:rPr/>
             </w:rPrChange>
           </w:rPr>
-          <w:t xml:space="preserve">family member </w:t>
-        </w:r>
-        <w:proofErr w:type="spellStart"/>
+          <w:t>pallulans</w:t>
+        </w:r>
+        <w:proofErr w:type="spellEnd"/>
         <w:r>
           <w:rPr>
             <w:rFonts w:ascii="Arial" w:eastAsia="Arial" w:hAnsi="Arial" w:cs="Arial"/>
@@ -17125,31 +17128,60 @@
               <w:rPr/>
             </w:rPrChange>
           </w:rPr>
-          <w:t>Sydowia</w:t>
-        </w:r>
-        <w:proofErr w:type="spellEnd"/>
-        <w:r>
-          <w:rPr>
-            <w:rFonts w:ascii="Arial" w:eastAsia="Arial" w:hAnsi="Arial" w:cs="Arial"/>
-            <w:rPrChange w:id="339" w:author="Tobias Mueller" w:date="2022-09-07T11:47:00Z">
+          <w:t xml:space="preserve"> was replaced with the co</w:t>
+        </w:r>
+      </w:ins>
+      <w:ins w:id="339" w:author="Tobias Mueller" w:date="2022-09-07T11:47:00Z">
+        <w:r>
+          <w:rPr>
+            <w:rFonts w:ascii="Arial" w:eastAsia="Arial" w:hAnsi="Arial" w:cs="Arial"/>
+          </w:rPr>
+          <w:t>-</w:t>
+        </w:r>
+      </w:ins>
+      <w:ins w:id="340" w:author="Tobias Mueller" w:date="2022-09-07T11:44:00Z">
+        <w:r>
+          <w:rPr>
+            <w:rFonts w:ascii="Arial" w:eastAsia="Arial" w:hAnsi="Arial" w:cs="Arial"/>
+            <w:rPrChange w:id="341" w:author="Tobias Mueller" w:date="2022-09-07T11:47:00Z">
               <w:rPr/>
             </w:rPrChange>
           </w:rPr>
-          <w:t xml:space="preserve"> </w:t>
+          <w:t xml:space="preserve">family member </w:t>
         </w:r>
         <w:proofErr w:type="spellStart"/>
         <w:r>
           <w:rPr>
             <w:rFonts w:ascii="Arial" w:eastAsia="Arial" w:hAnsi="Arial" w:cs="Arial"/>
-            <w:rPrChange w:id="340" w:author="Tobias Mueller" w:date="2022-09-07T11:47:00Z">
+            <w:rPrChange w:id="342" w:author="Tobias Mueller" w:date="2022-09-07T11:47:00Z">
               <w:rPr/>
             </w:rPrChange>
           </w:rPr>
+          <w:t>Sydowia</w:t>
+        </w:r>
+        <w:proofErr w:type="spellEnd"/>
+        <w:r>
+          <w:rPr>
+            <w:rFonts w:ascii="Arial" w:eastAsia="Arial" w:hAnsi="Arial" w:cs="Arial"/>
+            <w:rPrChange w:id="343" w:author="Tobias Mueller" w:date="2022-09-07T11:47:00Z">
+              <w:rPr/>
+            </w:rPrChange>
+          </w:rPr>
+          <w:t xml:space="preserve"> </w:t>
+        </w:r>
+        <w:proofErr w:type="spellStart"/>
+        <w:r>
+          <w:rPr>
+            <w:rFonts w:ascii="Arial" w:eastAsia="Arial" w:hAnsi="Arial" w:cs="Arial"/>
+            <w:rPrChange w:id="344" w:author="Tobias Mueller" w:date="2022-09-07T11:47:00Z">
+              <w:rPr/>
+            </w:rPrChange>
+          </w:rPr>
           <w:t>polyspora</w:t>
         </w:r>
       </w:ins>
       <w:proofErr w:type="spellEnd"/>
-      <w:ins w:id="341" w:author="Tobias Mueller" w:date="2022-09-07T11:48:00Z">
+      <w:ins w:id="345" w:author="Tobias Mueller" w:date="2022-09-07T11:48:00Z">
         <w:r>
           <w:rPr>
             <w:rFonts w:ascii="Arial" w:eastAsia="Arial" w:hAnsi="Arial" w:cs="Arial"/>
@@ -17157,7 +17189,7 @@
           <w:t xml:space="preserve">, however, neither substitution will impact divergence time </w:t>
         </w:r>
       </w:ins>
-      <w:ins w:id="342" w:author="Tobias Mueller" w:date="2022-09-07T12:14:00Z">
+      <w:ins w:id="346" w:author="Tobias Mueller" w:date="2022-09-07T12:14:00Z">
         <w:r>
           <w:rPr>
             <w:rFonts w:ascii="Arial" w:eastAsia="Arial" w:hAnsi="Arial" w:cs="Arial"/>
@@ -17165,7 +17197,7 @@
           <w:t xml:space="preserve">in relation to </w:t>
         </w:r>
       </w:ins>
-      <w:ins w:id="343" w:author="Tobias Mueller" w:date="2022-09-07T11:48:00Z">
+      <w:ins w:id="347" w:author="Tobias Mueller" w:date="2022-09-07T11:48:00Z">
         <w:r>
           <w:rPr>
             <w:rFonts w:ascii="Arial" w:eastAsia="Arial" w:hAnsi="Arial" w:cs="Arial"/>
@@ -17173,7 +17205,7 @@
           <w:t>other members</w:t>
         </w:r>
       </w:ins>
-      <w:ins w:id="344" w:author="Tobias Mueller" w:date="2022-09-07T12:14:00Z">
+      <w:ins w:id="348" w:author="Tobias Mueller" w:date="2022-09-07T12:14:00Z">
         <w:r>
           <w:rPr>
             <w:rFonts w:ascii="Arial" w:eastAsia="Arial" w:hAnsi="Arial" w:cs="Arial"/>
@@ -17181,29 +17213,29 @@
           <w:t xml:space="preserve"> of the tree</w:t>
         </w:r>
       </w:ins>
-      <w:ins w:id="345" w:author="Tobias Mueller" w:date="2022-09-07T11:44:00Z">
-        <w:r>
-          <w:rPr>
-            <w:rFonts w:ascii="Arial" w:eastAsia="Arial" w:hAnsi="Arial" w:cs="Arial"/>
-            <w:rPrChange w:id="346" w:author="Tobias Mueller" w:date="2022-09-07T11:47:00Z">
+      <w:ins w:id="349" w:author="Tobias Mueller" w:date="2022-09-07T11:44:00Z">
+        <w:r>
+          <w:rPr>
+            <w:rFonts w:ascii="Arial" w:eastAsia="Arial" w:hAnsi="Arial" w:cs="Arial"/>
+            <w:rPrChange w:id="350" w:author="Tobias Mueller" w:date="2022-09-07T11:47:00Z">
               <w:rPr/>
             </w:rPrChange>
           </w:rPr>
           <w:t xml:space="preserve">. </w:t>
         </w:r>
       </w:ins>
-      <w:commentRangeEnd w:id="317"/>
-      <w:ins w:id="347" w:author="Tobias Mueller" w:date="2022-09-07T11:46:00Z">
-        <w:r>
-          <w:rPr>
-            <w:rFonts w:ascii="Arial" w:eastAsia="Arial" w:hAnsi="Arial" w:cs="Arial"/>
-            <w:rPrChange w:id="348" w:author="Tobias Mueller" w:date="2022-09-07T11:47:00Z">
+      <w:commentRangeEnd w:id="321"/>
+      <w:ins w:id="351" w:author="Tobias Mueller" w:date="2022-09-07T11:46:00Z">
+        <w:r>
+          <w:rPr>
+            <w:rFonts w:ascii="Arial" w:eastAsia="Arial" w:hAnsi="Arial" w:cs="Arial"/>
+            <w:rPrChange w:id="352" w:author="Tobias Mueller" w:date="2022-09-07T11:47:00Z">
               <w:rPr>
                 <w:rStyle w:val="CommentReference"/>
               </w:rPr>
             </w:rPrChange>
           </w:rPr>
-          <w:commentReference w:id="317"/>
+          <w:commentReference w:id="321"/>
         </w:r>
       </w:ins>
     </w:p>
@@ -17211,7 +17243,7 @@
       <w:pPr>
         <w:spacing w:after="0" w:line="360" w:lineRule="auto"/>
         <w:rPr>
-          <w:del w:id="349" w:author="Tobias Mueller" w:date="2022-08-11T08:01:00Z"/>
+          <w:del w:id="353" w:author="Tobias Mueller" w:date="2022-08-11T08:01:00Z"/>
           <w:rFonts w:ascii="Arial" w:eastAsia="Arial" w:hAnsi="Arial" w:cs="Arial"/>
         </w:rPr>
       </w:pPr>
@@ -17220,14 +17252,14 @@
       <w:pPr>
         <w:spacing w:after="0" w:line="360" w:lineRule="auto"/>
         <w:rPr>
-          <w:del w:id="350" w:author="Tobias Mueller" w:date="2022-08-11T08:01:00Z"/>
+          <w:del w:id="354" w:author="Tobias Mueller" w:date="2022-08-11T08:01:00Z"/>
           <w:rFonts w:ascii="Arial" w:eastAsia="Arial" w:hAnsi="Arial" w:cs="Arial"/>
           <w:b/>
           <w:bCs/>
           <w:color w:val="FF0000"/>
-          <w:rPrChange w:id="351" w:author="Tobias Mueller" w:date="2022-08-11T07:59:00Z">
-            <w:rPr>
-              <w:del w:id="352" w:author="Tobias Mueller" w:date="2022-08-11T08:01:00Z"/>
+          <w:rPrChange w:id="355" w:author="Tobias Mueller" w:date="2022-08-11T07:59:00Z">
+            <w:rPr>
+              <w:del w:id="356" w:author="Tobias Mueller" w:date="2022-08-11T08:01:00Z"/>
               <w:rFonts w:ascii="Arial" w:eastAsia="Arial" w:hAnsi="Arial" w:cs="Arial"/>
             </w:rPr>
           </w:rPrChange>
@@ -19837,7 +19869,7 @@
       </w:r>
     </w:p>
   </w:comment>
-  <w:comment w:id="136" w:author="Tobias Mueller" w:date="2022-08-11T08:02:00Z" w:initials="TM">
+  <w:comment w:id="140" w:author="Tobias Mueller" w:date="2022-08-11T08:02:00Z" w:initials="TM">
     <w:p>
       <w:pPr>
         <w:pStyle w:val="CommentText"/>
@@ -19853,7 +19885,7 @@
       </w:r>
     </w:p>
   </w:comment>
-  <w:comment w:id="317" w:author="Tobias Mueller" w:date="2022-09-07T11:46:00Z" w:initials="TM">
+  <w:comment w:id="321" w:author="Tobias Mueller" w:date="2022-09-07T11:46:00Z" w:initials="TM">
     <w:p>
       <w:pPr>
         <w:pStyle w:val="CommentText"/>

</xml_diff>